<commit_message>
Přidání minispecifikace do dokumentace
</commit_message>
<xml_diff>
--- a/dokumentace.docx
+++ b/dokumentace.docx
@@ -4125,14 +4125,7 @@
         <w:rPr>
           <w:sz w:val="24"/>
         </w:rPr>
-        <w:t xml:space="preserve">Pro vstoupení týmu do turnaje musí zakladatel týmu vyžádat u systému vstup. Systém zkontroluje, </w:t>
-      </w:r>
-      <w:proofErr w:type="gramStart"/>
-      <w:r>
-        <w:rPr>
-          <w:sz w:val="24"/>
-        </w:rPr>
-        <w:t>zda-</w:t>
+        <w:t>Pro vstoupení týmu do turnaje musí zakladatel týmu vyžádat u systému vstup. Systém zkontroluje, zda-</w:t>
       </w:r>
       <w:proofErr w:type="spellStart"/>
       <w:r>
@@ -4142,7 +4135,6 @@
         <w:t>li</w:t>
       </w:r>
       <w:proofErr w:type="spellEnd"/>
-      <w:proofErr w:type="gramEnd"/>
       <w:r>
         <w:rPr>
           <w:sz w:val="24"/>
@@ -15094,7 +15086,6 @@
         <w:spacing w:before="19"/>
         <w:ind w:left="461"/>
       </w:pPr>
-      <w:proofErr w:type="gramStart"/>
       <w:r>
         <w:t>Zodpovědnost</w:t>
       </w:r>
@@ -15119,7 +15110,6 @@
         </w:rPr>
         <w:t>hráč</w:t>
       </w:r>
-      <w:proofErr w:type="gramEnd"/>
     </w:p>
     <w:p>
       <w:pPr>
@@ -15467,6 +15457,26 @@
       <w:pPr>
         <w:pStyle w:val="Odstavecseseznamem"/>
         <w:numPr>
+          <w:ilvl w:val="1"/>
+          <w:numId w:val="4"/>
+        </w:numPr>
+        <w:tabs>
+          <w:tab w:val="left" w:pos="889"/>
+        </w:tabs>
+        <w:spacing w:before="20"/>
+        <w:ind w:left="889" w:hanging="428"/>
+      </w:pPr>
+      <w:r>
+        <w:rPr>
+          <w:spacing w:val="-4"/>
+        </w:rPr>
+        <w:t>Generování XML</w:t>
+      </w:r>
+    </w:p>
+    <w:p>
+      <w:pPr>
+        <w:pStyle w:val="Odstavecseseznamem"/>
+        <w:numPr>
           <w:ilvl w:val="0"/>
           <w:numId w:val="4"/>
         </w:numPr>
@@ -15488,7 +15498,6 @@
         <w:spacing w:before="17"/>
         <w:ind w:left="461"/>
       </w:pPr>
-      <w:proofErr w:type="gramStart"/>
       <w:r>
         <w:t>Zodpovědnost</w:t>
       </w:r>
@@ -15513,7 +15522,6 @@
         </w:rPr>
         <w:t>zakladatel</w:t>
       </w:r>
-      <w:proofErr w:type="gramEnd"/>
     </w:p>
     <w:p>
       <w:pPr>
@@ -17224,12 +17232,10 @@
         <w:t xml:space="preserve"> na </w:t>
       </w:r>
       <w:proofErr w:type="spellStart"/>
-      <w:proofErr w:type="gramStart"/>
       <w:r>
         <w:t>team.captain</w:t>
       </w:r>
       <w:proofErr w:type="spellEnd"/>
-      <w:proofErr w:type="gramEnd"/>
       <w:r>
         <w:t xml:space="preserve"> </w:t>
       </w:r>
@@ -17358,10 +17364,7 @@
         <w:spacing w:before="18"/>
       </w:pPr>
       <w:r>
-        <w:t>@</w:t>
-      </w:r>
-      <w:r>
-        <w:t>min_rating</w:t>
+        <w:t>@min_rating</w:t>
       </w:r>
       <w:r>
         <w:rPr>
@@ -17406,10 +17409,7 @@
         </w:tabs>
       </w:pPr>
       <w:r>
-        <w:t>@</w:t>
-      </w:r>
-      <w:r>
-        <w:t>max_rating</w:t>
+        <w:t>@max_rating</w:t>
       </w:r>
       <w:r>
         <w:rPr>
@@ -17483,26 +17483,18 @@
         <w:t xml:space="preserve"> na </w:t>
       </w:r>
       <w:proofErr w:type="spellStart"/>
-      <w:proofErr w:type="gramStart"/>
       <w:r>
         <w:t>team.captain</w:t>
       </w:r>
       <w:proofErr w:type="spellEnd"/>
-      <w:proofErr w:type="gramEnd"/>
-      <w:r>
-        <w:t xml:space="preserve"> </w:t>
-      </w:r>
-      <w:r>
-        <w:rPr>
-          <w:lang w:val="en-US"/>
-        </w:rPr>
-        <w:t>= player.id</w:t>
-      </w:r>
-      <w:r>
-        <w:rPr>
-          <w:lang w:val="en-US"/>
-        </w:rPr>
-        <w:t xml:space="preserve"> a </w:t>
+      <w:r>
+        <w:t xml:space="preserve"> </w:t>
+      </w:r>
+      <w:r>
+        <w:rPr>
+          <w:lang w:val="en-US"/>
+        </w:rPr>
+        <w:t xml:space="preserve">= player.id a </w:t>
       </w:r>
       <w:proofErr w:type="spellStart"/>
       <w:r>
@@ -17660,10 +17652,7 @@
         </w:tabs>
       </w:pPr>
       <w:r>
-        <w:t>@</w:t>
-      </w:r>
-      <w:r>
-        <w:t>player_id</w:t>
+        <w:t>@player_id</w:t>
       </w:r>
       <w:r>
         <w:rPr>
@@ -17808,15 +17797,7 @@
       </w:r>
       <w:proofErr w:type="spellStart"/>
       <w:r>
-        <w:t>player_</w:t>
-      </w:r>
-      <w:proofErr w:type="gramStart"/>
-      <w:r>
-        <w:t>team.player</w:t>
-      </w:r>
-      <w:proofErr w:type="gramEnd"/>
-      <w:r>
-        <w:t>_id</w:t>
+        <w:t>player_team.player_id</w:t>
       </w:r>
       <w:proofErr w:type="spellEnd"/>
       <w:r>
@@ -18032,10 +18013,7 @@
         <w:spacing w:before="17"/>
       </w:pPr>
       <w:r>
-        <w:t>@</w:t>
-      </w:r>
-      <w:r>
-        <w:t>team_id</w:t>
+        <w:t>@team_id</w:t>
       </w:r>
       <w:r>
         <w:rPr>
@@ -18081,10 +18059,7 @@
         <w:spacing w:before="20"/>
       </w:pPr>
       <w:r>
-        <w:t>@</w:t>
-      </w:r>
-      <w:r>
-        <w:t>tournament_id</w:t>
+        <w:t>@tournament_id</w:t>
       </w:r>
       <w:r>
         <w:rPr>
@@ -18124,15 +18099,7 @@
         <w:ind w:left="101"/>
       </w:pPr>
       <w:r>
-        <w:t xml:space="preserve">Funkce </w:t>
-      </w:r>
-      <w:proofErr w:type="gramStart"/>
-      <w:r>
-        <w:t>vloží</w:t>
-      </w:r>
-      <w:proofErr w:type="gramEnd"/>
-      <w:r>
-        <w:t xml:space="preserve"> nový záznam do tabulky </w:t>
+        <w:t xml:space="preserve">Funkce vloží nový záznam do tabulky </w:t>
       </w:r>
       <w:proofErr w:type="spellStart"/>
       <w:r>
@@ -18232,10 +18199,7 @@
         <w:spacing w:before="20"/>
       </w:pPr>
       <w:r>
-        <w:t>@</w:t>
-      </w:r>
-      <w:r>
-        <w:t>v_id</w:t>
+        <w:t>@v_id</w:t>
       </w:r>
       <w:r>
         <w:rPr>
@@ -18244,10 +18208,7 @@
         <w:t xml:space="preserve"> </w:t>
       </w:r>
       <w:r>
-        <w:t xml:space="preserve">– </w:t>
-      </w:r>
-      <w:r>
-        <w:t>id</w:t>
+        <w:t>– id</w:t>
       </w:r>
       <w:r>
         <w:rPr>
@@ -18449,22 +18410,11 @@
       </w:r>
       <w:proofErr w:type="spellEnd"/>
       <w:r>
-        <w:t xml:space="preserve"> = id</w:t>
-      </w:r>
-      <w:r>
-        <w:t xml:space="preserve"> a od výsledku odfiltrujeme výsledky, kde se </w:t>
+        <w:t xml:space="preserve"> = id a od výsledku odfiltrujeme výsledky, kde se </w:t>
       </w:r>
       <w:proofErr w:type="spellStart"/>
       <w:r>
-        <w:t>Player_</w:t>
-      </w:r>
-      <w:proofErr w:type="gramStart"/>
-      <w:r>
-        <w:t>team.player</w:t>
-      </w:r>
-      <w:proofErr w:type="gramEnd"/>
-      <w:r>
-        <w:t>_id</w:t>
+        <w:t>Player_team.player_id</w:t>
       </w:r>
       <w:proofErr w:type="spellEnd"/>
       <w:r>
@@ -18566,10 +18516,7 @@
         <w:spacing w:before="22"/>
       </w:pPr>
       <w:r>
-        <w:t>@</w:t>
-      </w:r>
-      <w:r>
-        <w:t>p_team_id</w:t>
+        <w:t>@p_team_id</w:t>
       </w:r>
       <w:r>
         <w:rPr>
@@ -18615,10 +18562,7 @@
         <w:spacing w:before="22"/>
       </w:pPr>
       <w:r>
-        <w:t>@</w:t>
-      </w:r>
-      <w:r>
-        <w:t>p_player_id</w:t>
+        <w:t>@p_player_id</w:t>
       </w:r>
       <w:r>
         <w:rPr>
@@ -18681,10 +18625,7 @@
         <w:spacing w:before="22"/>
       </w:pPr>
       <w:r>
-        <w:t>@</w:t>
-      </w:r>
-      <w:r>
-        <w:t>p_avg</w:t>
+        <w:t>@p_avg</w:t>
       </w:r>
       <w:r>
         <w:rPr>
@@ -18842,21 +18783,7 @@
         <w:rPr>
           <w:spacing w:val="-1"/>
         </w:rPr>
-        <w:t xml:space="preserve">Následně vypočítá nový rating tak, že zprůměruje rating všech hráčů v týmu s id @p_team_id a vypočtený rating do něj následně </w:t>
-      </w:r>
-      <w:proofErr w:type="gramStart"/>
-      <w:r>
-        <w:rPr>
-          <w:spacing w:val="-1"/>
-        </w:rPr>
-        <w:t>vloží</w:t>
-      </w:r>
-      <w:proofErr w:type="gramEnd"/>
-      <w:r>
-        <w:rPr>
-          <w:spacing w:val="-1"/>
-        </w:rPr>
-        <w:t>.</w:t>
+        <w:t>Následně vypočítá nový rating tak, že zprůměruje rating všech hráčů v týmu s id @p_team_id a vypočtený rating do něj následně vloží.</w:t>
       </w:r>
     </w:p>
     <w:p>
@@ -18939,10 +18866,7 @@
         <w:spacing w:before="22"/>
       </w:pPr>
       <w:r>
-        <w:t>@</w:t>
-      </w:r>
-      <w:r>
-        <w:t>team_id</w:t>
+        <w:t>@team_id</w:t>
       </w:r>
       <w:r>
         <w:rPr>
@@ -18979,10 +18903,7 @@
         <w:spacing w:before="22"/>
       </w:pPr>
       <w:r>
-        <w:t>@</w:t>
-      </w:r>
-      <w:r>
-        <w:t>player_id</w:t>
+        <w:t>@player_id</w:t>
       </w:r>
       <w:r>
         <w:rPr>
@@ -19217,26 +19138,18 @@
         <w:t xml:space="preserve"> na </w:t>
       </w:r>
       <w:proofErr w:type="spellStart"/>
-      <w:proofErr w:type="gramStart"/>
       <w:r>
         <w:t>team.captain</w:t>
       </w:r>
       <w:proofErr w:type="spellEnd"/>
-      <w:proofErr w:type="gramEnd"/>
-      <w:r>
-        <w:t xml:space="preserve"> </w:t>
-      </w:r>
-      <w:r>
-        <w:rPr>
-          <w:lang w:val="en-US"/>
-        </w:rPr>
-        <w:t>= player.id</w:t>
-      </w:r>
-      <w:r>
-        <w:rPr>
-          <w:lang w:val="en-US"/>
-        </w:rPr>
-        <w:t xml:space="preserve">, a </w:t>
+      <w:r>
+        <w:t xml:space="preserve"> </w:t>
+      </w:r>
+      <w:r>
+        <w:rPr>
+          <w:lang w:val="en-US"/>
+        </w:rPr>
+        <w:t xml:space="preserve">= player.id, a </w:t>
       </w:r>
       <w:proofErr w:type="spellStart"/>
       <w:r>
@@ -19337,16 +19250,7 @@
       </w:r>
       <w:proofErr w:type="spellEnd"/>
       <w:r>
-        <w:t xml:space="preserve"> a rating z</w:t>
-      </w:r>
-      <w:r>
-        <w:t> </w:t>
-      </w:r>
-      <w:r>
-        <w:t>hráče</w:t>
-      </w:r>
-      <w:r>
-        <w:t xml:space="preserve"> tam, kde se </w:t>
+        <w:t xml:space="preserve"> a rating z hráče tam, kde se </w:t>
       </w:r>
       <w:proofErr w:type="spellStart"/>
       <w:r>
@@ -19463,142 +19367,1163 @@
         <w:jc w:val="right"/>
       </w:pPr>
       <w:r>
+        <w:t>@p_team_ids</w:t>
+      </w:r>
+      <w:r>
+        <w:rPr>
+          <w:spacing w:val="-4"/>
+        </w:rPr>
+        <w:t xml:space="preserve"> </w:t>
+      </w:r>
+      <w:r>
+        <w:t>–</w:t>
+      </w:r>
+      <w:r>
+        <w:rPr>
+          <w:spacing w:val="-1"/>
+        </w:rPr>
+        <w:t xml:space="preserve"> </w:t>
+      </w:r>
+      <w:r>
+        <w:t>list</w:t>
+      </w:r>
+      <w:r>
+        <w:rPr>
+          <w:spacing w:val="-3"/>
+        </w:rPr>
+        <w:t xml:space="preserve"> </w:t>
+      </w:r>
+      <w:r>
+        <w:t>id</w:t>
+      </w:r>
+      <w:r>
+        <w:rPr>
+          <w:spacing w:val="-4"/>
+        </w:rPr>
+        <w:t xml:space="preserve"> týmů</w:t>
+      </w:r>
+    </w:p>
+    <w:p>
+      <w:pPr>
+        <w:pStyle w:val="Zkladntext"/>
+      </w:pPr>
+    </w:p>
+    <w:p>
+      <w:pPr>
+        <w:pStyle w:val="Zkladntext"/>
+      </w:pPr>
+      <w:r>
+        <w:t xml:space="preserve"> </w:t>
+      </w:r>
+      <w:proofErr w:type="spellStart"/>
+      <w:r>
+        <w:t>Select</w:t>
+      </w:r>
+      <w:proofErr w:type="spellEnd"/>
+      <w:r>
+        <w:t xml:space="preserve"> </w:t>
+      </w:r>
+      <w:proofErr w:type="spellStart"/>
+      <w:r>
+        <w:t>joinne</w:t>
+      </w:r>
+      <w:proofErr w:type="spellEnd"/>
+      <w:r>
+        <w:t xml:space="preserve"> tabulku Team s </w:t>
+      </w:r>
+      <w:proofErr w:type="spellStart"/>
+      <w:r>
+        <w:t>Player</w:t>
+      </w:r>
+      <w:proofErr w:type="spellEnd"/>
+      <w:r>
+        <w:t xml:space="preserve"> na </w:t>
+      </w:r>
+      <w:proofErr w:type="spellStart"/>
+      <w:r>
+        <w:t>team.captain</w:t>
+      </w:r>
+      <w:proofErr w:type="spellEnd"/>
+      <w:r>
+        <w:t xml:space="preserve"> </w:t>
+      </w:r>
+      <w:r>
+        <w:rPr>
+          <w:lang w:val="en-US"/>
+        </w:rPr>
+        <w:t xml:space="preserve">= player.id a </w:t>
+      </w:r>
+      <w:proofErr w:type="spellStart"/>
+      <w:r>
+        <w:rPr>
+          <w:lang w:val="en-US"/>
+        </w:rPr>
+        <w:t>vr</w:t>
+      </w:r>
+      <w:r>
+        <w:t>átí</w:t>
+      </w:r>
+      <w:proofErr w:type="spellEnd"/>
+      <w:r>
+        <w:t xml:space="preserve"> id, tag, </w:t>
+      </w:r>
+      <w:proofErr w:type="spellStart"/>
+      <w:r>
+        <w:t>name</w:t>
+      </w:r>
+      <w:proofErr w:type="spellEnd"/>
+      <w:r>
+        <w:t xml:space="preserve"> a rating z týmu, a </w:t>
+      </w:r>
+      <w:proofErr w:type="spellStart"/>
+      <w:r>
+        <w:t>name</w:t>
+      </w:r>
+      <w:proofErr w:type="spellEnd"/>
+      <w:r>
+        <w:t xml:space="preserve">, </w:t>
+      </w:r>
+      <w:proofErr w:type="spellStart"/>
+      <w:r>
+        <w:t>surname</w:t>
+      </w:r>
+      <w:proofErr w:type="spellEnd"/>
+      <w:r>
+        <w:t xml:space="preserve">, </w:t>
+      </w:r>
+      <w:proofErr w:type="spellStart"/>
+      <w:r>
+        <w:t>nickname</w:t>
+      </w:r>
+      <w:proofErr w:type="spellEnd"/>
+      <w:r>
+        <w:t xml:space="preserve"> a rating z hráče tam, kde Team.id není obsaženo v @p_team_ids</w:t>
+      </w:r>
+    </w:p>
+    <w:p>
+      <w:pPr>
+        <w:pStyle w:val="Zkladntext"/>
+      </w:pPr>
+    </w:p>
+    <w:p>
+      <w:pPr>
+        <w:pStyle w:val="Zkladntext"/>
+      </w:pPr>
+    </w:p>
+    <w:p>
+      <w:pPr>
+        <w:pStyle w:val="Nadpis3"/>
+        <w:tabs>
+          <w:tab w:val="left" w:pos="142"/>
+        </w:tabs>
+        <w:spacing w:before="18"/>
+        <w:ind w:left="0" w:firstLine="0"/>
+      </w:pPr>
+      <w:r>
+        <w:t xml:space="preserve">1.9 </w:t>
+      </w:r>
+      <w:r>
+        <w:rPr>
+          <w:spacing w:val="-4"/>
+        </w:rPr>
+        <w:t>Generování</w:t>
+      </w:r>
+      <w:r>
+        <w:t xml:space="preserve"> XML</w:t>
+      </w:r>
+    </w:p>
+    <w:p>
+      <w:pPr>
+        <w:rPr>
+          <w:lang w:val="en-US"/>
+        </w:rPr>
+      </w:pPr>
+      <w:r>
+        <w:t>Vstupy</w:t>
+      </w:r>
+      <w:r>
+        <w:rPr>
+          <w:lang w:val="en-US"/>
+        </w:rPr>
+        <w:t>:</w:t>
+      </w:r>
+    </w:p>
+    <w:p>
+      <w:pPr>
+        <w:pStyle w:val="Odstavecseseznamem"/>
+        <w:numPr>
+          <w:ilvl w:val="2"/>
+          <w:numId w:val="3"/>
+        </w:numPr>
+        <w:rPr>
+          <w:lang w:val="en-US"/>
+        </w:rPr>
+      </w:pPr>
+      <w:r>
+        <w:t>@p</w:t>
+      </w:r>
+      <w:r>
+        <w:t xml:space="preserve">layer_id – id hráče, pro kterého generujeme </w:t>
+      </w:r>
+      <w:proofErr w:type="spellStart"/>
+      <w:r>
+        <w:t>xml</w:t>
+      </w:r>
+      <w:proofErr w:type="spellEnd"/>
+    </w:p>
+    <w:p>
+      <w:pPr>
+        <w:pStyle w:val="Odstavecseseznamem"/>
+        <w:numPr>
+          <w:ilvl w:val="2"/>
+          <w:numId w:val="3"/>
+        </w:numPr>
+        <w:rPr>
+          <w:lang w:val="en-US"/>
+        </w:rPr>
+      </w:pPr>
+      <w:r>
+        <w:t>@t</w:t>
+      </w:r>
+      <w:r>
+        <w:t>eam_id – id týmu, které budou v </w:t>
+      </w:r>
+      <w:proofErr w:type="spellStart"/>
+      <w:r>
+        <w:t>xml</w:t>
+      </w:r>
+      <w:proofErr w:type="spellEnd"/>
+      <w:r>
+        <w:t xml:space="preserve">. Pokud je </w:t>
+      </w:r>
+      <w:proofErr w:type="spellStart"/>
+      <w:r>
+        <w:t>null</w:t>
+      </w:r>
+      <w:proofErr w:type="spellEnd"/>
+      <w:r>
+        <w:t>, tak tam budou všechny týmy</w:t>
+      </w:r>
+    </w:p>
+    <w:p>
+      <w:pPr>
+        <w:pStyle w:val="Odstavecseseznamem"/>
+        <w:numPr>
+          <w:ilvl w:val="2"/>
+          <w:numId w:val="3"/>
+        </w:numPr>
+        <w:rPr>
+          <w:lang w:val="en-US"/>
+        </w:rPr>
+      </w:pPr>
+      <w:r>
+        <w:t>@r</w:t>
+      </w:r>
+      <w:r>
+        <w:t xml:space="preserve">et – output </w:t>
+      </w:r>
+      <w:proofErr w:type="spellStart"/>
+      <w:r>
+        <w:t>value</w:t>
+      </w:r>
+      <w:proofErr w:type="spellEnd"/>
+      <w:r>
+        <w:t xml:space="preserve"> s XML</w:t>
+      </w:r>
+    </w:p>
+    <w:p>
+      <w:pPr>
+        <w:rPr>
+          <w:lang w:val="en-US"/>
+        </w:rPr>
+      </w:pPr>
+      <w:proofErr w:type="spellStart"/>
+      <w:r>
+        <w:rPr>
+          <w:lang w:val="en-US"/>
+        </w:rPr>
+        <w:t>Výstupy</w:t>
+      </w:r>
+      <w:proofErr w:type="spellEnd"/>
+      <w:r>
+        <w:rPr>
+          <w:lang w:val="en-US"/>
+        </w:rPr>
+        <w:t>:</w:t>
+      </w:r>
+    </w:p>
+    <w:p>
+      <w:pPr>
+        <w:pStyle w:val="Odstavecseseznamem"/>
+        <w:numPr>
+          <w:ilvl w:val="2"/>
+          <w:numId w:val="3"/>
+        </w:numPr>
+        <w:rPr>
+          <w:lang w:val="en-US"/>
+        </w:rPr>
+      </w:pPr>
+      <w:proofErr w:type="spellStart"/>
+      <w:r>
+        <w:rPr>
+          <w:lang w:val="en-US"/>
+        </w:rPr>
+        <w:t>Pokud</w:t>
+      </w:r>
+      <w:proofErr w:type="spellEnd"/>
+      <w:r>
+        <w:rPr>
+          <w:lang w:val="en-US"/>
+        </w:rPr>
+        <w:t xml:space="preserve"> </w:t>
+      </w:r>
+      <w:proofErr w:type="spellStart"/>
+      <w:r>
+        <w:rPr>
+          <w:lang w:val="en-US"/>
+        </w:rPr>
+        <w:t>hráč</w:t>
+      </w:r>
+      <w:proofErr w:type="spellEnd"/>
+      <w:r>
+        <w:rPr>
+          <w:lang w:val="en-US"/>
+        </w:rPr>
+        <w:t xml:space="preserve"> s </w:t>
+      </w:r>
+      <w:r>
+        <w:rPr>
+          <w:lang w:val="en-US"/>
+        </w:rPr>
         <w:t>@</w:t>
       </w:r>
       <w:r>
-        <w:t>p_team_ids</w:t>
-      </w:r>
-      <w:r>
-        <w:rPr>
-          <w:spacing w:val="-4"/>
-        </w:rPr>
-        <w:t xml:space="preserve"> </w:t>
-      </w:r>
-      <w:r>
-        <w:t>–</w:t>
-      </w:r>
-      <w:r>
-        <w:rPr>
-          <w:spacing w:val="-1"/>
-        </w:rPr>
-        <w:t xml:space="preserve"> </w:t>
-      </w:r>
-      <w:r>
-        <w:t>list</w:t>
-      </w:r>
-      <w:r>
-        <w:rPr>
-          <w:spacing w:val="-3"/>
-        </w:rPr>
-        <w:t xml:space="preserve"> </w:t>
-      </w:r>
-      <w:r>
-        <w:t>id</w:t>
-      </w:r>
-      <w:r>
-        <w:rPr>
-          <w:spacing w:val="-4"/>
-        </w:rPr>
-        <w:t xml:space="preserve"> týmů</w:t>
-      </w:r>
-    </w:p>
-    <w:p>
-      <w:pPr>
-        <w:pStyle w:val="Zkladntext"/>
-      </w:pPr>
-    </w:p>
-    <w:p>
-      <w:pPr>
-        <w:pStyle w:val="Zkladntext"/>
-      </w:pPr>
-      <w:r>
-        <w:t xml:space="preserve"> </w:t>
+        <w:rPr>
+          <w:lang w:val="en-US"/>
+        </w:rPr>
+        <w:t xml:space="preserve">player_id </w:t>
       </w:r>
       <w:proofErr w:type="spellStart"/>
       <w:r>
-        <w:t>Select</w:t>
+        <w:rPr>
+          <w:lang w:val="en-US"/>
+        </w:rPr>
+        <w:t>není</w:t>
       </w:r>
       <w:proofErr w:type="spellEnd"/>
       <w:r>
-        <w:t xml:space="preserve"> </w:t>
+        <w:rPr>
+          <w:lang w:val="en-US"/>
+        </w:rPr>
+        <w:t xml:space="preserve"> v </w:t>
       </w:r>
       <w:proofErr w:type="spellStart"/>
       <w:r>
-        <w:t>joinne</w:t>
+        <w:rPr>
+          <w:lang w:val="en-US"/>
+        </w:rPr>
+        <w:t>databázi</w:t>
       </w:r>
       <w:proofErr w:type="spellEnd"/>
       <w:r>
-        <w:t xml:space="preserve"> tabulku Team s </w:t>
+        <w:rPr>
+          <w:lang w:val="en-US"/>
+        </w:rPr>
+        <w:t xml:space="preserve">, </w:t>
       </w:r>
       <w:proofErr w:type="spellStart"/>
       <w:r>
-        <w:t>Player</w:t>
+        <w:rPr>
+          <w:lang w:val="en-US"/>
+        </w:rPr>
+        <w:t>tak</w:t>
       </w:r>
       <w:proofErr w:type="spellEnd"/>
       <w:r>
-        <w:t xml:space="preserve"> na </w:t>
+        <w:rPr>
+          <w:lang w:val="en-US"/>
+        </w:rPr>
+        <w:t xml:space="preserve"> se </w:t>
+      </w:r>
+      <w:proofErr w:type="spellStart"/>
+      <w:r>
+        <w:rPr>
+          <w:lang w:val="en-US"/>
+        </w:rPr>
+        <w:t>vrátí</w:t>
+      </w:r>
+      <w:proofErr w:type="spellEnd"/>
+      <w:r>
+        <w:rPr>
+          <w:lang w:val="en-US"/>
+        </w:rPr>
+        <w:t xml:space="preserve"> “NO_DATA”</w:t>
+      </w:r>
+    </w:p>
+    <w:p>
+      <w:pPr>
+        <w:pStyle w:val="Odstavecseseznamem"/>
+        <w:numPr>
+          <w:ilvl w:val="2"/>
+          <w:numId w:val="3"/>
+        </w:numPr>
+        <w:rPr>
+          <w:lang w:val="en-US"/>
+        </w:rPr>
+      </w:pPr>
+      <w:proofErr w:type="spellStart"/>
+      <w:r>
+        <w:rPr>
+          <w:lang w:val="en-US"/>
+        </w:rPr>
+        <w:t>Pokud</w:t>
+      </w:r>
+      <w:proofErr w:type="spellEnd"/>
+      <w:r>
+        <w:rPr>
+          <w:lang w:val="en-US"/>
+        </w:rPr>
+        <w:t xml:space="preserve"> </w:t>
+      </w:r>
+      <w:proofErr w:type="spellStart"/>
+      <w:r>
+        <w:rPr>
+          <w:lang w:val="en-US"/>
+        </w:rPr>
+        <w:t>nastane</w:t>
+      </w:r>
+      <w:proofErr w:type="spellEnd"/>
+      <w:r>
+        <w:rPr>
+          <w:lang w:val="en-US"/>
+        </w:rPr>
+        <w:t xml:space="preserve"> </w:t>
+      </w:r>
+      <w:proofErr w:type="spellStart"/>
+      <w:r>
+        <w:rPr>
+          <w:lang w:val="en-US"/>
+        </w:rPr>
+        <w:t>chyba</w:t>
+      </w:r>
+      <w:proofErr w:type="spellEnd"/>
+      <w:r>
+        <w:t xml:space="preserve">, tak se vrátí </w:t>
+      </w:r>
+      <w:r>
+        <w:rPr>
+          <w:lang w:val="en-US"/>
+        </w:rPr>
+        <w:t>“ERROR”</w:t>
+      </w:r>
+    </w:p>
+    <w:p>
+      <w:pPr>
+        <w:pStyle w:val="Odstavecseseznamem"/>
+        <w:numPr>
+          <w:ilvl w:val="2"/>
+          <w:numId w:val="3"/>
+        </w:numPr>
+        <w:rPr>
+          <w:lang w:val="en-US"/>
+        </w:rPr>
+      </w:pPr>
+      <w:r>
+        <w:t>Pokud vše proběhne v pořádku, tak se vrátí XML</w:t>
+      </w:r>
+    </w:p>
+    <w:p>
+      <w:pPr>
+        <w:rPr>
+          <w:lang w:val="en-US"/>
+        </w:rPr>
+      </w:pPr>
+      <w:proofErr w:type="spellStart"/>
+      <w:r>
+        <w:rPr>
+          <w:lang w:val="en-US"/>
+        </w:rPr>
+        <w:t>Funce</w:t>
+      </w:r>
+      <w:proofErr w:type="spellEnd"/>
+      <w:r>
+        <w:rPr>
+          <w:lang w:val="en-US"/>
+        </w:rPr>
+        <w:t xml:space="preserve"> </w:t>
+      </w:r>
+      <w:proofErr w:type="spellStart"/>
+      <w:r>
+        <w:rPr>
+          <w:lang w:val="en-US"/>
+        </w:rPr>
+        <w:t>vygeneruje</w:t>
+      </w:r>
+      <w:proofErr w:type="spellEnd"/>
+      <w:r>
+        <w:rPr>
+          <w:lang w:val="en-US"/>
+        </w:rPr>
+        <w:t xml:space="preserve"> XML </w:t>
+      </w:r>
+      <w:proofErr w:type="spellStart"/>
+      <w:r>
+        <w:rPr>
+          <w:lang w:val="en-US"/>
+        </w:rPr>
+        <w:t>obsahující</w:t>
+      </w:r>
+      <w:proofErr w:type="spellEnd"/>
+      <w:r>
+        <w:rPr>
+          <w:lang w:val="en-US"/>
+        </w:rPr>
+        <w:t xml:space="preserve"> </w:t>
+      </w:r>
+      <w:proofErr w:type="spellStart"/>
+      <w:r>
+        <w:rPr>
+          <w:lang w:val="en-US"/>
+        </w:rPr>
+        <w:t>informace</w:t>
+      </w:r>
+      <w:proofErr w:type="spellEnd"/>
+      <w:r>
+        <w:rPr>
+          <w:lang w:val="en-US"/>
+        </w:rPr>
+        <w:t xml:space="preserve"> o </w:t>
+      </w:r>
+      <w:proofErr w:type="spellStart"/>
+      <w:r>
+        <w:rPr>
+          <w:lang w:val="en-US"/>
+        </w:rPr>
+        <w:t>hráčí</w:t>
+      </w:r>
+      <w:proofErr w:type="spellEnd"/>
+      <w:r>
+        <w:rPr>
+          <w:lang w:val="en-US"/>
+        </w:rPr>
+        <w:t xml:space="preserve"> s </w:t>
+      </w:r>
+      <w:proofErr w:type="spellStart"/>
+      <w:r>
+        <w:rPr>
+          <w:lang w:val="en-US"/>
+        </w:rPr>
+        <w:t>týmy</w:t>
+      </w:r>
+      <w:proofErr w:type="spellEnd"/>
+      <w:r>
+        <w:rPr>
+          <w:lang w:val="en-US"/>
+        </w:rPr>
+        <w:t xml:space="preserve">, </w:t>
+      </w:r>
+      <w:proofErr w:type="spellStart"/>
+      <w:r>
+        <w:rPr>
+          <w:lang w:val="en-US"/>
+        </w:rPr>
+        <w:t>ve</w:t>
+      </w:r>
+      <w:proofErr w:type="spellEnd"/>
+      <w:r>
+        <w:rPr>
+          <w:lang w:val="en-US"/>
+        </w:rPr>
+        <w:t xml:space="preserve"> </w:t>
+      </w:r>
+      <w:proofErr w:type="spellStart"/>
+      <w:r>
+        <w:rPr>
+          <w:lang w:val="en-US"/>
+        </w:rPr>
+        <w:t>kterých</w:t>
+      </w:r>
+      <w:proofErr w:type="spellEnd"/>
+      <w:r>
+        <w:rPr>
+          <w:lang w:val="en-US"/>
+        </w:rPr>
+        <w:t xml:space="preserve"> je, a </w:t>
+      </w:r>
+      <w:proofErr w:type="spellStart"/>
+      <w:r>
+        <w:rPr>
+          <w:lang w:val="en-US"/>
+        </w:rPr>
+        <w:t>jejich</w:t>
+      </w:r>
+      <w:proofErr w:type="spellEnd"/>
+      <w:r>
+        <w:rPr>
+          <w:lang w:val="en-US"/>
+        </w:rPr>
+        <w:t xml:space="preserve"> </w:t>
+      </w:r>
+      <w:proofErr w:type="spellStart"/>
+      <w:r>
+        <w:rPr>
+          <w:lang w:val="en-US"/>
+        </w:rPr>
+        <w:t>kapitány</w:t>
+      </w:r>
+      <w:proofErr w:type="spellEnd"/>
+      <w:r>
+        <w:rPr>
+          <w:lang w:val="en-US"/>
+        </w:rPr>
+        <w:t>.</w:t>
+      </w:r>
+    </w:p>
+    <w:p>
+      <w:pPr>
+        <w:rPr>
+          <w:lang w:val="en-US"/>
+        </w:rPr>
+      </w:pPr>
+      <w:r>
+        <w:rPr>
+          <w:lang w:val="en-US"/>
+        </w:rPr>
+        <w:t xml:space="preserve">  </w:t>
+      </w:r>
+    </w:p>
+    <w:p>
+      <w:pPr>
+        <w:pStyle w:val="Odstavecseseznamem"/>
+        <w:numPr>
+          <w:ilvl w:val="0"/>
+          <w:numId w:val="6"/>
+        </w:numPr>
+        <w:rPr>
+          <w:lang w:val="en-US"/>
+        </w:rPr>
+      </w:pPr>
+      <w:proofErr w:type="spellStart"/>
+      <w:r>
+        <w:rPr>
+          <w:lang w:val="en-US"/>
+        </w:rPr>
+        <w:t>Pokud</w:t>
+      </w:r>
+      <w:proofErr w:type="spellEnd"/>
+      <w:r>
+        <w:rPr>
+          <w:lang w:val="en-US"/>
+        </w:rPr>
+        <w:t xml:space="preserve"> </w:t>
+      </w:r>
+      <w:proofErr w:type="spellStart"/>
+      <w:r>
+        <w:rPr>
+          <w:lang w:val="en-US"/>
+        </w:rPr>
+        <w:t>hráč</w:t>
+      </w:r>
+      <w:proofErr w:type="spellEnd"/>
+      <w:r>
+        <w:rPr>
+          <w:lang w:val="en-US"/>
+        </w:rPr>
+        <w:t xml:space="preserve"> s @player_id </w:t>
+      </w:r>
+      <w:proofErr w:type="spellStart"/>
+      <w:r>
+        <w:rPr>
+          <w:lang w:val="en-US"/>
+        </w:rPr>
+        <w:t>není</w:t>
+      </w:r>
+      <w:proofErr w:type="spellEnd"/>
+      <w:r>
+        <w:rPr>
+          <w:lang w:val="en-US"/>
+        </w:rPr>
+        <w:t xml:space="preserve"> v </w:t>
+      </w:r>
+      <w:proofErr w:type="spellStart"/>
+      <w:r>
+        <w:rPr>
+          <w:lang w:val="en-US"/>
+        </w:rPr>
+        <w:t>databázi</w:t>
+      </w:r>
+      <w:proofErr w:type="spellEnd"/>
+      <w:r>
+        <w:rPr>
+          <w:lang w:val="en-US"/>
+        </w:rPr>
+        <w:t xml:space="preserve">, </w:t>
+      </w:r>
+      <w:proofErr w:type="spellStart"/>
+      <w:r>
+        <w:rPr>
+          <w:lang w:val="en-US"/>
+        </w:rPr>
+        <w:t>tak</w:t>
+      </w:r>
+      <w:proofErr w:type="spellEnd"/>
+      <w:r>
+        <w:rPr>
+          <w:lang w:val="en-US"/>
+        </w:rPr>
+        <w:t xml:space="preserve"> </w:t>
+      </w:r>
+      <w:r>
+        <w:rPr>
+          <w:lang w:val="en-US"/>
+        </w:rPr>
+        <w:t xml:space="preserve">do @ret </w:t>
+      </w:r>
+      <w:proofErr w:type="spellStart"/>
+      <w:r>
+        <w:rPr>
+          <w:lang w:val="en-US"/>
+        </w:rPr>
+        <w:t>nastavíme</w:t>
+      </w:r>
+      <w:proofErr w:type="spellEnd"/>
+      <w:r>
+        <w:rPr>
+          <w:lang w:val="en-US"/>
+        </w:rPr>
+        <w:t xml:space="preserve"> “NO_DATA”</w:t>
+      </w:r>
+      <w:r>
+        <w:rPr>
+          <w:lang w:val="en-US"/>
+        </w:rPr>
+        <w:t xml:space="preserve"> a </w:t>
+      </w:r>
+      <w:proofErr w:type="spellStart"/>
+      <w:r>
+        <w:rPr>
+          <w:lang w:val="en-US"/>
+        </w:rPr>
+        <w:t>ukončíme</w:t>
+      </w:r>
+      <w:proofErr w:type="spellEnd"/>
+      <w:r>
+        <w:rPr>
+          <w:lang w:val="en-US"/>
+        </w:rPr>
+        <w:t xml:space="preserve"> </w:t>
       </w:r>
       <w:proofErr w:type="spellStart"/>
       <w:proofErr w:type="gramStart"/>
       <w:r>
-        <w:t>team.captain</w:t>
+        <w:rPr>
+          <w:lang w:val="en-US"/>
+        </w:rPr>
+        <w:t>procedůru</w:t>
       </w:r>
       <w:proofErr w:type="spellEnd"/>
       <w:proofErr w:type="gramEnd"/>
-      <w:r>
-        <w:t xml:space="preserve"> </w:t>
-      </w:r>
-      <w:r>
-        <w:rPr>
-          <w:lang w:val="en-US"/>
-        </w:rPr>
-        <w:t>= player.id</w:t>
-      </w:r>
-      <w:r>
-        <w:rPr>
-          <w:lang w:val="en-US"/>
-        </w:rPr>
-        <w:t xml:space="preserve"> </w:t>
-      </w:r>
-      <w:r>
-        <w:rPr>
-          <w:lang w:val="en-US"/>
-        </w:rPr>
-        <w:t xml:space="preserve">a </w:t>
-      </w:r>
+    </w:p>
+    <w:p>
+      <w:pPr>
+        <w:pStyle w:val="Odstavecseseznamem"/>
+        <w:numPr>
+          <w:ilvl w:val="0"/>
+          <w:numId w:val="6"/>
+        </w:numPr>
+        <w:rPr>
+          <w:lang w:val="en-US"/>
+        </w:rPr>
+      </w:pPr>
       <w:proofErr w:type="spellStart"/>
       <w:r>
         <w:rPr>
           <w:lang w:val="en-US"/>
         </w:rPr>
-        <w:t>vr</w:t>
-      </w:r>
-      <w:r>
-        <w:t>átí</w:t>
+        <w:t>Pokud</w:t>
       </w:r>
       <w:proofErr w:type="spellEnd"/>
       <w:r>
-        <w:t xml:space="preserve"> id, tag, </w:t>
+        <w:rPr>
+          <w:lang w:val="en-US"/>
+        </w:rPr>
+        <w:t xml:space="preserve"> je v </w:t>
       </w:r>
       <w:proofErr w:type="spellStart"/>
       <w:r>
-        <w:t>name</w:t>
+        <w:rPr>
+          <w:lang w:val="en-US"/>
+        </w:rPr>
+        <w:t>databázi</w:t>
       </w:r>
       <w:proofErr w:type="spellEnd"/>
       <w:r>
-        <w:t xml:space="preserve"> a rating z týmu, a </w:t>
+        <w:rPr>
+          <w:lang w:val="en-US"/>
+        </w:rPr>
+        <w:t xml:space="preserve">, </w:t>
       </w:r>
       <w:proofErr w:type="spellStart"/>
       <w:r>
-        <w:t>name</w:t>
+        <w:rPr>
+          <w:lang w:val="en-US"/>
+        </w:rPr>
+        <w:t>tak</w:t>
       </w:r>
       <w:proofErr w:type="spellEnd"/>
       <w:r>
+        <w:rPr>
+          <w:lang w:val="en-US"/>
+        </w:rPr>
+        <w:t xml:space="preserve"> do @ret </w:t>
+      </w:r>
+      <w:proofErr w:type="spellStart"/>
+      <w:r>
+        <w:rPr>
+          <w:lang w:val="en-US"/>
+        </w:rPr>
+        <w:t>přidáme</w:t>
+      </w:r>
+      <w:proofErr w:type="spellEnd"/>
+      <w:r>
+        <w:rPr>
+          <w:lang w:val="en-US"/>
+        </w:rPr>
+        <w:t xml:space="preserve"> </w:t>
+      </w:r>
+      <w:proofErr w:type="spellStart"/>
+      <w:r>
+        <w:rPr>
+          <w:lang w:val="en-US"/>
+        </w:rPr>
+        <w:t>informace</w:t>
+      </w:r>
+      <w:proofErr w:type="spellEnd"/>
+      <w:r>
+        <w:rPr>
+          <w:lang w:val="en-US"/>
+        </w:rPr>
+        <w:t xml:space="preserve"> o </w:t>
+      </w:r>
+      <w:proofErr w:type="spellStart"/>
+      <w:r>
+        <w:rPr>
+          <w:lang w:val="en-US"/>
+        </w:rPr>
+        <w:t>hráči</w:t>
+      </w:r>
+      <w:proofErr w:type="spellEnd"/>
+      <w:r>
+        <w:rPr>
+          <w:lang w:val="en-US"/>
+        </w:rPr>
+        <w:t xml:space="preserve"> v </w:t>
+      </w:r>
+      <w:proofErr w:type="spellStart"/>
+      <w:proofErr w:type="gramStart"/>
+      <w:r>
+        <w:rPr>
+          <w:lang w:val="en-US"/>
+        </w:rPr>
+        <w:t>podobě</w:t>
+      </w:r>
+      <w:proofErr w:type="spellEnd"/>
+      <w:proofErr w:type="gramEnd"/>
+      <w:r>
+        <w:rPr>
+          <w:lang w:val="en-US"/>
+        </w:rPr>
+        <w:t xml:space="preserve"> </w:t>
+      </w:r>
+    </w:p>
+    <w:p>
+      <w:pPr>
+        <w:ind w:left="1440"/>
+        <w:rPr>
+          <w:lang w:val="en-US"/>
+        </w:rPr>
+      </w:pPr>
+      <w:r>
+        <w:rPr>
+          <w:lang w:val="en-US"/>
+        </w:rPr>
+        <w:t>&lt;player&gt;</w:t>
+      </w:r>
+    </w:p>
+    <w:p>
+      <w:pPr>
+        <w:ind w:left="1440"/>
+        <w:rPr>
+          <w:lang w:val="en-US"/>
+        </w:rPr>
+      </w:pPr>
+      <w:r>
+        <w:rPr>
+          <w:lang w:val="en-US"/>
+        </w:rPr>
+        <w:tab/>
+        <w:t>&lt;</w:t>
+      </w:r>
+      <w:proofErr w:type="spellStart"/>
+      <w:r>
+        <w:rPr>
+          <w:lang w:val="en-US"/>
+        </w:rPr>
+        <w:t>player_id</w:t>
+      </w:r>
+      <w:proofErr w:type="spellEnd"/>
+      <w:r>
+        <w:rPr>
+          <w:lang w:val="en-US"/>
+        </w:rPr>
+        <w:t>&gt;1&lt;/</w:t>
+      </w:r>
+      <w:proofErr w:type="spellStart"/>
+      <w:r>
+        <w:rPr>
+          <w:lang w:val="en-US"/>
+        </w:rPr>
+        <w:t>player_id</w:t>
+      </w:r>
+      <w:proofErr w:type="spellEnd"/>
+      <w:r>
+        <w:rPr>
+          <w:lang w:val="en-US"/>
+        </w:rPr>
+        <w:t>&gt;</w:t>
+      </w:r>
+    </w:p>
+    <w:p>
+      <w:pPr>
+        <w:ind w:left="1440"/>
+        <w:rPr>
+          <w:lang w:val="en-US"/>
+        </w:rPr>
+      </w:pPr>
+      <w:r>
+        <w:rPr>
+          <w:lang w:val="en-US"/>
+        </w:rPr>
+        <w:tab/>
+        <w:t>&lt;</w:t>
+      </w:r>
+      <w:proofErr w:type="spellStart"/>
+      <w:r>
+        <w:rPr>
+          <w:lang w:val="en-US"/>
+        </w:rPr>
+        <w:t>first_name</w:t>
+      </w:r>
+      <w:proofErr w:type="spellEnd"/>
+      <w:r>
+        <w:rPr>
+          <w:lang w:val="en-US"/>
+        </w:rPr>
+        <w:t>&gt;</w:t>
+      </w:r>
+      <w:proofErr w:type="spellStart"/>
+      <w:r>
+        <w:rPr>
+          <w:lang w:val="en-US"/>
+        </w:rPr>
+        <w:t>aaa</w:t>
+      </w:r>
+      <w:proofErr w:type="spellEnd"/>
+      <w:r>
+        <w:rPr>
+          <w:lang w:val="en-US"/>
+        </w:rPr>
+        <w:t>&lt;/</w:t>
+      </w:r>
+      <w:proofErr w:type="spellStart"/>
+      <w:r>
+        <w:rPr>
+          <w:lang w:val="en-US"/>
+        </w:rPr>
+        <w:t>first_name</w:t>
+      </w:r>
+      <w:proofErr w:type="spellEnd"/>
+      <w:r>
+        <w:rPr>
+          <w:lang w:val="en-US"/>
+        </w:rPr>
+        <w:t>&gt;</w:t>
+      </w:r>
+    </w:p>
+    <w:p>
+      <w:pPr>
+        <w:ind w:left="1440"/>
+        <w:rPr>
+          <w:lang w:val="en-US"/>
+        </w:rPr>
+      </w:pPr>
+      <w:r>
+        <w:rPr>
+          <w:lang w:val="en-US"/>
+        </w:rPr>
+        <w:tab/>
+        <w:t>&lt;</w:t>
+      </w:r>
+      <w:proofErr w:type="spellStart"/>
+      <w:r>
+        <w:rPr>
+          <w:lang w:val="en-US"/>
+        </w:rPr>
+        <w:t>last_name</w:t>
+      </w:r>
+      <w:proofErr w:type="spellEnd"/>
+      <w:r>
+        <w:rPr>
+          <w:lang w:val="en-US"/>
+        </w:rPr>
+        <w:t>&gt;</w:t>
+      </w:r>
+      <w:proofErr w:type="spellStart"/>
+      <w:r>
+        <w:rPr>
+          <w:lang w:val="en-US"/>
+        </w:rPr>
+        <w:t>aaa</w:t>
+      </w:r>
+      <w:proofErr w:type="spellEnd"/>
+      <w:r>
+        <w:rPr>
+          <w:lang w:val="en-US"/>
+        </w:rPr>
+        <w:t>&lt;/</w:t>
+      </w:r>
+      <w:proofErr w:type="spellStart"/>
+      <w:r>
+        <w:rPr>
+          <w:lang w:val="en-US"/>
+        </w:rPr>
+        <w:t>last_name</w:t>
+      </w:r>
+      <w:proofErr w:type="spellEnd"/>
+      <w:r>
+        <w:rPr>
+          <w:lang w:val="en-US"/>
+        </w:rPr>
+        <w:t>&gt;</w:t>
+      </w:r>
+    </w:p>
+    <w:p>
+      <w:pPr>
+        <w:ind w:left="1440"/>
+        <w:rPr>
+          <w:lang w:val="en-US"/>
+        </w:rPr>
+      </w:pPr>
+      <w:r>
+        <w:rPr>
+          <w:lang w:val="en-US"/>
+        </w:rPr>
+        <w:tab/>
+        <w:t>&lt;nickname&gt;</w:t>
+      </w:r>
+      <w:proofErr w:type="spellStart"/>
+      <w:r>
+        <w:rPr>
+          <w:lang w:val="en-US"/>
+        </w:rPr>
+        <w:t>aaa</w:t>
+      </w:r>
+      <w:proofErr w:type="spellEnd"/>
+      <w:r>
+        <w:rPr>
+          <w:lang w:val="en-US"/>
+        </w:rPr>
+        <w:t>&lt;/nickname&gt;</w:t>
+      </w:r>
+    </w:p>
+    <w:p>
+      <w:pPr>
+        <w:ind w:left="1440"/>
+        <w:rPr>
+          <w:lang w:val="en-US"/>
+        </w:rPr>
+      </w:pPr>
+      <w:r>
+        <w:rPr>
+          <w:lang w:val="en-US"/>
+        </w:rPr>
+        <w:tab/>
+        <w:t>&lt;rating&gt;1000&lt;/rating&gt;</w:t>
+      </w:r>
+    </w:p>
+    <w:p>
+      <w:pPr>
+        <w:pStyle w:val="Odstavecseseznamem"/>
+        <w:numPr>
+          <w:ilvl w:val="0"/>
+          <w:numId w:val="6"/>
+        </w:numPr>
+        <w:rPr>
+          <w:lang w:val="en-US"/>
+        </w:rPr>
+      </w:pPr>
+      <w:proofErr w:type="spellStart"/>
+      <w:r>
+        <w:rPr>
+          <w:lang w:val="en-US"/>
+        </w:rPr>
+        <w:t>Vytvo</w:t>
+      </w:r>
+      <w:r>
+        <w:t>říme</w:t>
+      </w:r>
+      <w:proofErr w:type="spellEnd"/>
+      <w:r>
+        <w:t xml:space="preserve"> dočasnou tabulku </w:t>
+      </w:r>
+      <w:proofErr w:type="spellStart"/>
+      <w:r>
+        <w:t>TempTeams</w:t>
+      </w:r>
+      <w:proofErr w:type="spellEnd"/>
+      <w:r>
+        <w:t xml:space="preserve"> se stejnými sloupci jako Teams</w:t>
+      </w:r>
+    </w:p>
+    <w:p>
+      <w:pPr>
+        <w:pStyle w:val="Odstavecseseznamem"/>
+        <w:numPr>
+          <w:ilvl w:val="0"/>
+          <w:numId w:val="6"/>
+        </w:numPr>
+      </w:pPr>
+      <w:r>
+        <w:t xml:space="preserve">Pomocí dynamického dotazu to </w:t>
+      </w:r>
+      <w:proofErr w:type="spellStart"/>
+      <w:r>
+        <w:t>TempTeams</w:t>
+      </w:r>
+      <w:proofErr w:type="spellEnd"/>
+      <w:r>
+        <w:t xml:space="preserve"> vložíme data</w:t>
+      </w:r>
+    </w:p>
+    <w:p>
+      <w:pPr>
+        <w:pStyle w:val="Odstavecseseznamem"/>
+        <w:ind w:left="720" w:firstLine="0"/>
+      </w:pPr>
+      <w:r>
+        <w:t xml:space="preserve">SELECT </w:t>
+      </w:r>
+      <w:proofErr w:type="spellStart"/>
+      <w:r>
+        <w:t>t.team_id</w:t>
+      </w:r>
+      <w:proofErr w:type="spellEnd"/>
+      <w:r>
         <w:t xml:space="preserve">, </w:t>
       </w:r>
       <w:proofErr w:type="spellStart"/>
       <w:r>
-        <w:t>surname</w:t>
+        <w:t>t.team_name</w:t>
       </w:r>
       <w:proofErr w:type="spellEnd"/>
       <w:r>
@@ -19606,15 +20531,252 @@
       </w:r>
       <w:proofErr w:type="spellStart"/>
       <w:r>
-        <w:t>nickname</w:t>
+        <w:t>t.tag</w:t>
       </w:r>
       <w:proofErr w:type="spellEnd"/>
       <w:r>
-        <w:t xml:space="preserve"> a rating z hráče tam</w:t>
-      </w:r>
-      <w:r>
-        <w:t>, kde Team.id není obsaženo v @p_team_ids</w:t>
-      </w:r>
+        <w:t xml:space="preserve">, </w:t>
+      </w:r>
+      <w:proofErr w:type="spellStart"/>
+      <w:r>
+        <w:t>t.captain</w:t>
+      </w:r>
+      <w:proofErr w:type="spellEnd"/>
+      <w:r>
+        <w:t xml:space="preserve">, </w:t>
+      </w:r>
+      <w:proofErr w:type="spellStart"/>
+      <w:r>
+        <w:t>t.rating</w:t>
+      </w:r>
+      <w:proofErr w:type="spellEnd"/>
+      <w:r>
+        <w:t xml:space="preserve"> </w:t>
+      </w:r>
+    </w:p>
+    <w:p>
+      <w:pPr>
+        <w:pStyle w:val="Odstavecseseznamem"/>
+        <w:ind w:left="720" w:firstLine="0"/>
+      </w:pPr>
+      <w:r>
+        <w:t xml:space="preserve">FROM team t JOIN </w:t>
+      </w:r>
+      <w:proofErr w:type="spellStart"/>
+      <w:r>
+        <w:t>player_team</w:t>
+      </w:r>
+      <w:proofErr w:type="spellEnd"/>
+      <w:r>
+        <w:t xml:space="preserve"> p ON </w:t>
+      </w:r>
+      <w:proofErr w:type="spellStart"/>
+      <w:r>
+        <w:t>t.team_id</w:t>
+      </w:r>
+      <w:proofErr w:type="spellEnd"/>
+      <w:r>
+        <w:t xml:space="preserve"> = </w:t>
+      </w:r>
+      <w:proofErr w:type="spellStart"/>
+      <w:r>
+        <w:t>p.team_id</w:t>
+      </w:r>
+      <w:proofErr w:type="spellEnd"/>
+    </w:p>
+    <w:p>
+      <w:pPr>
+        <w:pStyle w:val="Odstavecseseznamem"/>
+        <w:ind w:left="720" w:firstLine="0"/>
+        <w:rPr>
+          <w:lang w:val="en-US"/>
+        </w:rPr>
+      </w:pPr>
+      <w:r>
+        <w:t xml:space="preserve"> WHERE </w:t>
+      </w:r>
+      <w:proofErr w:type="spellStart"/>
+      <w:r>
+        <w:t>p.player_id</w:t>
+      </w:r>
+      <w:proofErr w:type="spellEnd"/>
+      <w:r>
+        <w:t xml:space="preserve"> =</w:t>
+      </w:r>
+      <w:r>
+        <w:rPr>
+          <w:lang w:val="en-US"/>
+        </w:rPr>
+        <w:tab/>
+      </w:r>
+      <w:r>
+        <w:rPr>
+          <w:lang w:val="en-US"/>
+        </w:rPr>
+        <w:t>@player_id</w:t>
+      </w:r>
+    </w:p>
+    <w:p>
+      <w:pPr>
+        <w:pStyle w:val="Odstavecseseznamem"/>
+        <w:numPr>
+          <w:ilvl w:val="0"/>
+          <w:numId w:val="6"/>
+        </w:numPr>
+      </w:pPr>
+      <w:r>
+        <w:t xml:space="preserve">Pokud @team_id není </w:t>
+      </w:r>
+      <w:proofErr w:type="spellStart"/>
+      <w:r>
+        <w:t>null</w:t>
+      </w:r>
+      <w:proofErr w:type="spellEnd"/>
+      <w:r>
+        <w:t xml:space="preserve">, tak k dotazu přidáme AND </w:t>
+      </w:r>
+      <w:proofErr w:type="spellStart"/>
+      <w:r>
+        <w:t>p.team_id</w:t>
+      </w:r>
+      <w:proofErr w:type="spellEnd"/>
+      <w:r>
+        <w:t xml:space="preserve"> = @team_id</w:t>
+      </w:r>
+    </w:p>
+    <w:p>
+      <w:pPr>
+        <w:pStyle w:val="Odstavecseseznamem"/>
+        <w:numPr>
+          <w:ilvl w:val="0"/>
+          <w:numId w:val="6"/>
+        </w:numPr>
+      </w:pPr>
+      <w:r>
+        <w:t xml:space="preserve">Vytvoříme </w:t>
+      </w:r>
+      <w:proofErr w:type="spellStart"/>
+      <w:r>
+        <w:t>cursor</w:t>
+      </w:r>
+      <w:proofErr w:type="spellEnd"/>
+      <w:r>
+        <w:t xml:space="preserve"> s dotazem</w:t>
+      </w:r>
+    </w:p>
+    <w:p>
+      <w:pPr>
+        <w:ind w:left="720"/>
+      </w:pPr>
+      <w:r>
+        <w:t xml:space="preserve">SELECT tt.id, </w:t>
+      </w:r>
+      <w:proofErr w:type="spellStart"/>
+      <w:r>
+        <w:t>tt.team_name</w:t>
+      </w:r>
+      <w:proofErr w:type="spellEnd"/>
+      <w:r>
+        <w:t xml:space="preserve">, </w:t>
+      </w:r>
+      <w:proofErr w:type="spellStart"/>
+      <w:r>
+        <w:t>tt.tag</w:t>
+      </w:r>
+      <w:proofErr w:type="spellEnd"/>
+      <w:r>
+        <w:t xml:space="preserve">, </w:t>
+      </w:r>
+      <w:proofErr w:type="spellStart"/>
+      <w:r>
+        <w:t>tt.rating</w:t>
+      </w:r>
+      <w:proofErr w:type="spellEnd"/>
+      <w:r>
+        <w:t xml:space="preserve">, </w:t>
+      </w:r>
+      <w:proofErr w:type="spellStart"/>
+      <w:r>
+        <w:t>p.player_id</w:t>
+      </w:r>
+      <w:proofErr w:type="spellEnd"/>
+      <w:r>
+        <w:t xml:space="preserve">, </w:t>
+      </w:r>
+      <w:proofErr w:type="spellStart"/>
+      <w:r>
+        <w:t>p.first_name</w:t>
+      </w:r>
+      <w:proofErr w:type="spellEnd"/>
+      <w:r>
+        <w:t xml:space="preserve">, </w:t>
+      </w:r>
+      <w:proofErr w:type="spellStart"/>
+      <w:r>
+        <w:t>p.last_name</w:t>
+      </w:r>
+      <w:proofErr w:type="spellEnd"/>
+      <w:r>
+        <w:t xml:space="preserve">, </w:t>
+      </w:r>
+      <w:proofErr w:type="spellStart"/>
+      <w:r>
+        <w:t>p.nickname</w:t>
+      </w:r>
+      <w:proofErr w:type="spellEnd"/>
+      <w:r>
+        <w:t xml:space="preserve">, </w:t>
+      </w:r>
+      <w:proofErr w:type="spellStart"/>
+      <w:r>
+        <w:t>p.rating</w:t>
+      </w:r>
+      <w:proofErr w:type="spellEnd"/>
+    </w:p>
+    <w:p>
+      <w:pPr>
+        <w:ind w:left="720"/>
+      </w:pPr>
+      <w:r>
+        <w:t xml:space="preserve">FROM </w:t>
+      </w:r>
+      <w:proofErr w:type="spellStart"/>
+      <w:r>
+        <w:t>TempTeams</w:t>
+      </w:r>
+      <w:proofErr w:type="spellEnd"/>
+      <w:r>
+        <w:t xml:space="preserve"> </w:t>
+      </w:r>
+      <w:proofErr w:type="spellStart"/>
+      <w:r>
+        <w:t>tt</w:t>
+      </w:r>
+      <w:proofErr w:type="spellEnd"/>
+      <w:r>
+        <w:t xml:space="preserve"> JOIN </w:t>
+      </w:r>
+      <w:proofErr w:type="spellStart"/>
+      <w:r>
+        <w:t>player</w:t>
+      </w:r>
+      <w:proofErr w:type="spellEnd"/>
+      <w:r>
+        <w:t xml:space="preserve"> p ON </w:t>
+      </w:r>
+      <w:proofErr w:type="spellStart"/>
+      <w:r>
+        <w:t>tt.captain</w:t>
+      </w:r>
+      <w:proofErr w:type="spellEnd"/>
+      <w:r>
+        <w:t xml:space="preserve"> = </w:t>
+      </w:r>
+      <w:proofErr w:type="spellStart"/>
+      <w:r>
+        <w:t>p.player_id</w:t>
+      </w:r>
+      <w:proofErr w:type="spellEnd"/>
     </w:p>
     <w:p>
       <w:r>
@@ -19623,10 +20785,916 @@
     </w:p>
     <w:p>
       <w:pPr>
-        <w:pStyle w:val="Zkladntext"/>
-        <w:spacing w:before="263"/>
-      </w:pPr>
-    </w:p>
+        <w:pStyle w:val="Odstavecseseznamem"/>
+        <w:numPr>
+          <w:ilvl w:val="0"/>
+          <w:numId w:val="6"/>
+        </w:numPr>
+      </w:pPr>
+      <w:r>
+        <w:lastRenderedPageBreak/>
+        <w:t xml:space="preserve">Procházíme </w:t>
+      </w:r>
+      <w:proofErr w:type="spellStart"/>
+      <w:r>
+        <w:t>cursor</w:t>
+      </w:r>
+      <w:proofErr w:type="spellEnd"/>
+      <w:r>
+        <w:t xml:space="preserve"> a postupně</w:t>
+      </w:r>
+      <w:r>
+        <w:t xml:space="preserve"> do @ret přidáváme data v podobě</w:t>
+      </w:r>
+    </w:p>
+    <w:p>
+      <w:pPr>
+        <w:pStyle w:val="Odstavecseseznamem"/>
+        <w:ind w:left="720" w:firstLine="0"/>
+        <w:rPr>
+          <w:lang w:val="en-US"/>
+        </w:rPr>
+      </w:pPr>
+      <w:r>
+        <w:rPr>
+          <w:lang w:val="en-US"/>
+        </w:rPr>
+        <w:t>&lt;teams&gt;</w:t>
+      </w:r>
+    </w:p>
+    <w:p>
+      <w:pPr>
+        <w:ind w:left="360"/>
+        <w:rPr>
+          <w:lang w:val="en-US"/>
+        </w:rPr>
+      </w:pPr>
+      <w:r>
+        <w:rPr>
+          <w:lang w:val="en-US"/>
+        </w:rPr>
+        <w:tab/>
+      </w:r>
+      <w:r>
+        <w:rPr>
+          <w:lang w:val="en-US"/>
+        </w:rPr>
+        <w:tab/>
+      </w:r>
+      <w:r>
+        <w:rPr>
+          <w:lang w:val="en-US"/>
+        </w:rPr>
+        <w:t>&lt;team&gt;</w:t>
+      </w:r>
+    </w:p>
+    <w:p>
+      <w:pPr>
+        <w:ind w:left="360"/>
+        <w:rPr>
+          <w:lang w:val="en-US"/>
+        </w:rPr>
+      </w:pPr>
+      <w:r>
+        <w:rPr>
+          <w:lang w:val="en-US"/>
+        </w:rPr>
+        <w:tab/>
+      </w:r>
+      <w:r>
+        <w:rPr>
+          <w:lang w:val="en-US"/>
+        </w:rPr>
+        <w:tab/>
+      </w:r>
+      <w:r>
+        <w:rPr>
+          <w:lang w:val="en-US"/>
+        </w:rPr>
+        <w:tab/>
+      </w:r>
+      <w:r>
+        <w:rPr>
+          <w:lang w:val="en-US"/>
+        </w:rPr>
+        <w:t>&lt;</w:t>
+      </w:r>
+      <w:proofErr w:type="spellStart"/>
+      <w:r>
+        <w:rPr>
+          <w:lang w:val="en-US"/>
+        </w:rPr>
+        <w:t>team_id</w:t>
+      </w:r>
+      <w:proofErr w:type="spellEnd"/>
+      <w:r>
+        <w:rPr>
+          <w:lang w:val="en-US"/>
+        </w:rPr>
+        <w:t>&gt;1&lt;/</w:t>
+      </w:r>
+      <w:proofErr w:type="spellStart"/>
+      <w:r>
+        <w:rPr>
+          <w:lang w:val="en-US"/>
+        </w:rPr>
+        <w:t>team_id</w:t>
+      </w:r>
+      <w:proofErr w:type="spellEnd"/>
+      <w:r>
+        <w:rPr>
+          <w:lang w:val="en-US"/>
+        </w:rPr>
+        <w:t>&gt;</w:t>
+      </w:r>
+    </w:p>
+    <w:p>
+      <w:pPr>
+        <w:ind w:left="360"/>
+        <w:rPr>
+          <w:lang w:val="en-US"/>
+        </w:rPr>
+      </w:pPr>
+      <w:r>
+        <w:rPr>
+          <w:lang w:val="en-US"/>
+        </w:rPr>
+        <w:tab/>
+      </w:r>
+      <w:r>
+        <w:rPr>
+          <w:lang w:val="en-US"/>
+        </w:rPr>
+        <w:tab/>
+      </w:r>
+      <w:r>
+        <w:rPr>
+          <w:lang w:val="en-US"/>
+        </w:rPr>
+        <w:tab/>
+      </w:r>
+      <w:r>
+        <w:rPr>
+          <w:lang w:val="en-US"/>
+        </w:rPr>
+        <w:t>&lt;</w:t>
+      </w:r>
+      <w:proofErr w:type="spellStart"/>
+      <w:r>
+        <w:rPr>
+          <w:lang w:val="en-US"/>
+        </w:rPr>
+        <w:t>team_name</w:t>
+      </w:r>
+      <w:proofErr w:type="spellEnd"/>
+      <w:r>
+        <w:rPr>
+          <w:lang w:val="en-US"/>
+        </w:rPr>
+        <w:t>&gt;a&lt;/</w:t>
+      </w:r>
+      <w:proofErr w:type="spellStart"/>
+      <w:r>
+        <w:rPr>
+          <w:lang w:val="en-US"/>
+        </w:rPr>
+        <w:t>team_name</w:t>
+      </w:r>
+      <w:proofErr w:type="spellEnd"/>
+      <w:r>
+        <w:rPr>
+          <w:lang w:val="en-US"/>
+        </w:rPr>
+        <w:t>&gt;</w:t>
+      </w:r>
+    </w:p>
+    <w:p>
+      <w:pPr>
+        <w:ind w:left="360"/>
+        <w:rPr>
+          <w:lang w:val="en-US"/>
+        </w:rPr>
+      </w:pPr>
+      <w:r>
+        <w:rPr>
+          <w:lang w:val="en-US"/>
+        </w:rPr>
+        <w:tab/>
+      </w:r>
+      <w:r>
+        <w:rPr>
+          <w:lang w:val="en-US"/>
+        </w:rPr>
+        <w:tab/>
+      </w:r>
+      <w:r>
+        <w:rPr>
+          <w:lang w:val="en-US"/>
+        </w:rPr>
+        <w:tab/>
+      </w:r>
+      <w:r>
+        <w:rPr>
+          <w:lang w:val="en-US"/>
+        </w:rPr>
+        <w:t>&lt;</w:t>
+      </w:r>
+      <w:proofErr w:type="spellStart"/>
+      <w:r>
+        <w:rPr>
+          <w:lang w:val="en-US"/>
+        </w:rPr>
+        <w:t>team_tag</w:t>
+      </w:r>
+      <w:proofErr w:type="spellEnd"/>
+      <w:r>
+        <w:rPr>
+          <w:lang w:val="en-US"/>
+        </w:rPr>
+        <w:t>&gt;</w:t>
+      </w:r>
+      <w:proofErr w:type="spellStart"/>
+      <w:r>
+        <w:rPr>
+          <w:lang w:val="en-US"/>
+        </w:rPr>
+        <w:t>aaa</w:t>
+      </w:r>
+      <w:proofErr w:type="spellEnd"/>
+      <w:r>
+        <w:rPr>
+          <w:lang w:val="en-US"/>
+        </w:rPr>
+        <w:t>&lt;/</w:t>
+      </w:r>
+      <w:proofErr w:type="spellStart"/>
+      <w:r>
+        <w:rPr>
+          <w:lang w:val="en-US"/>
+        </w:rPr>
+        <w:t>team_tag</w:t>
+      </w:r>
+      <w:proofErr w:type="spellEnd"/>
+      <w:r>
+        <w:rPr>
+          <w:lang w:val="en-US"/>
+        </w:rPr>
+        <w:t>&gt;</w:t>
+      </w:r>
+    </w:p>
+    <w:p>
+      <w:pPr>
+        <w:ind w:left="360"/>
+        <w:rPr>
+          <w:lang w:val="en-US"/>
+        </w:rPr>
+      </w:pPr>
+      <w:r>
+        <w:rPr>
+          <w:lang w:val="en-US"/>
+        </w:rPr>
+        <w:tab/>
+      </w:r>
+      <w:r>
+        <w:rPr>
+          <w:lang w:val="en-US"/>
+        </w:rPr>
+        <w:tab/>
+      </w:r>
+      <w:r>
+        <w:rPr>
+          <w:lang w:val="en-US"/>
+        </w:rPr>
+        <w:tab/>
+      </w:r>
+      <w:r>
+        <w:rPr>
+          <w:lang w:val="en-US"/>
+        </w:rPr>
+        <w:t>&lt;</w:t>
+      </w:r>
+      <w:proofErr w:type="spellStart"/>
+      <w:r>
+        <w:rPr>
+          <w:lang w:val="en-US"/>
+        </w:rPr>
+        <w:t>team_rating</w:t>
+      </w:r>
+      <w:proofErr w:type="spellEnd"/>
+      <w:r>
+        <w:rPr>
+          <w:lang w:val="en-US"/>
+        </w:rPr>
+        <w:t>&gt;1000&lt;/</w:t>
+      </w:r>
+      <w:proofErr w:type="spellStart"/>
+      <w:r>
+        <w:rPr>
+          <w:lang w:val="en-US"/>
+        </w:rPr>
+        <w:t>team_rating</w:t>
+      </w:r>
+      <w:proofErr w:type="spellEnd"/>
+      <w:r>
+        <w:rPr>
+          <w:lang w:val="en-US"/>
+        </w:rPr>
+        <w:t>&gt;</w:t>
+      </w:r>
+    </w:p>
+    <w:p>
+      <w:pPr>
+        <w:ind w:left="360"/>
+        <w:rPr>
+          <w:lang w:val="en-US"/>
+        </w:rPr>
+      </w:pPr>
+      <w:r>
+        <w:rPr>
+          <w:lang w:val="en-US"/>
+        </w:rPr>
+        <w:tab/>
+      </w:r>
+      <w:r>
+        <w:rPr>
+          <w:lang w:val="en-US"/>
+        </w:rPr>
+        <w:tab/>
+      </w:r>
+      <w:r>
+        <w:rPr>
+          <w:lang w:val="en-US"/>
+        </w:rPr>
+        <w:tab/>
+      </w:r>
+      <w:r>
+        <w:rPr>
+          <w:lang w:val="en-US"/>
+        </w:rPr>
+        <w:t>&lt;captain&gt;</w:t>
+      </w:r>
+    </w:p>
+    <w:p>
+      <w:pPr>
+        <w:ind w:left="360"/>
+        <w:rPr>
+          <w:lang w:val="en-US"/>
+        </w:rPr>
+      </w:pPr>
+      <w:r>
+        <w:rPr>
+          <w:lang w:val="en-US"/>
+        </w:rPr>
+        <w:tab/>
+      </w:r>
+      <w:r>
+        <w:rPr>
+          <w:lang w:val="en-US"/>
+        </w:rPr>
+        <w:tab/>
+      </w:r>
+      <w:r>
+        <w:rPr>
+          <w:lang w:val="en-US"/>
+        </w:rPr>
+        <w:tab/>
+      </w:r>
+      <w:r>
+        <w:rPr>
+          <w:lang w:val="en-US"/>
+        </w:rPr>
+        <w:tab/>
+      </w:r>
+      <w:r>
+        <w:rPr>
+          <w:lang w:val="en-US"/>
+        </w:rPr>
+        <w:t>&lt;</w:t>
+      </w:r>
+      <w:proofErr w:type="spellStart"/>
+      <w:r>
+        <w:rPr>
+          <w:lang w:val="en-US"/>
+        </w:rPr>
+        <w:t>player_id</w:t>
+      </w:r>
+      <w:proofErr w:type="spellEnd"/>
+      <w:r>
+        <w:rPr>
+          <w:lang w:val="en-US"/>
+        </w:rPr>
+        <w:t>&gt;1&lt;/</w:t>
+      </w:r>
+      <w:proofErr w:type="spellStart"/>
+      <w:r>
+        <w:rPr>
+          <w:lang w:val="en-US"/>
+        </w:rPr>
+        <w:t>player_id</w:t>
+      </w:r>
+      <w:proofErr w:type="spellEnd"/>
+      <w:r>
+        <w:rPr>
+          <w:lang w:val="en-US"/>
+        </w:rPr>
+        <w:t>&gt;</w:t>
+      </w:r>
+    </w:p>
+    <w:p>
+      <w:pPr>
+        <w:ind w:left="360"/>
+        <w:rPr>
+          <w:lang w:val="en-US"/>
+        </w:rPr>
+      </w:pPr>
+      <w:r>
+        <w:rPr>
+          <w:lang w:val="en-US"/>
+        </w:rPr>
+        <w:tab/>
+      </w:r>
+      <w:r>
+        <w:rPr>
+          <w:lang w:val="en-US"/>
+        </w:rPr>
+        <w:tab/>
+      </w:r>
+      <w:r>
+        <w:rPr>
+          <w:lang w:val="en-US"/>
+        </w:rPr>
+        <w:tab/>
+      </w:r>
+      <w:r>
+        <w:rPr>
+          <w:lang w:val="en-US"/>
+        </w:rPr>
+        <w:tab/>
+      </w:r>
+      <w:r>
+        <w:rPr>
+          <w:lang w:val="en-US"/>
+        </w:rPr>
+        <w:t>&lt;</w:t>
+      </w:r>
+      <w:proofErr w:type="spellStart"/>
+      <w:r>
+        <w:rPr>
+          <w:lang w:val="en-US"/>
+        </w:rPr>
+        <w:t>first_name</w:t>
+      </w:r>
+      <w:proofErr w:type="spellEnd"/>
+      <w:r>
+        <w:rPr>
+          <w:lang w:val="en-US"/>
+        </w:rPr>
+        <w:t>&gt;a&lt;/</w:t>
+      </w:r>
+      <w:proofErr w:type="spellStart"/>
+      <w:r>
+        <w:rPr>
+          <w:lang w:val="en-US"/>
+        </w:rPr>
+        <w:t>first_name</w:t>
+      </w:r>
+      <w:proofErr w:type="spellEnd"/>
+      <w:r>
+        <w:rPr>
+          <w:lang w:val="en-US"/>
+        </w:rPr>
+        <w:t>&gt;</w:t>
+      </w:r>
+    </w:p>
+    <w:p>
+      <w:pPr>
+        <w:ind w:left="360"/>
+        <w:rPr>
+          <w:lang w:val="en-US"/>
+        </w:rPr>
+      </w:pPr>
+      <w:r>
+        <w:rPr>
+          <w:lang w:val="en-US"/>
+        </w:rPr>
+        <w:tab/>
+      </w:r>
+      <w:r>
+        <w:rPr>
+          <w:lang w:val="en-US"/>
+        </w:rPr>
+        <w:tab/>
+      </w:r>
+      <w:r>
+        <w:rPr>
+          <w:lang w:val="en-US"/>
+        </w:rPr>
+        <w:tab/>
+      </w:r>
+      <w:r>
+        <w:rPr>
+          <w:lang w:val="en-US"/>
+        </w:rPr>
+        <w:tab/>
+      </w:r>
+      <w:r>
+        <w:rPr>
+          <w:lang w:val="en-US"/>
+        </w:rPr>
+        <w:t>&lt;</w:t>
+      </w:r>
+      <w:proofErr w:type="spellStart"/>
+      <w:r>
+        <w:rPr>
+          <w:lang w:val="en-US"/>
+        </w:rPr>
+        <w:t>last_name</w:t>
+      </w:r>
+      <w:proofErr w:type="spellEnd"/>
+      <w:r>
+        <w:rPr>
+          <w:lang w:val="en-US"/>
+        </w:rPr>
+        <w:t>&gt;a&lt;/</w:t>
+      </w:r>
+      <w:proofErr w:type="spellStart"/>
+      <w:r>
+        <w:rPr>
+          <w:lang w:val="en-US"/>
+        </w:rPr>
+        <w:t>last_name</w:t>
+      </w:r>
+      <w:proofErr w:type="spellEnd"/>
+      <w:r>
+        <w:rPr>
+          <w:lang w:val="en-US"/>
+        </w:rPr>
+        <w:t>&gt;</w:t>
+      </w:r>
+    </w:p>
+    <w:p>
+      <w:pPr>
+        <w:ind w:left="360"/>
+        <w:rPr>
+          <w:lang w:val="en-US"/>
+        </w:rPr>
+      </w:pPr>
+      <w:r>
+        <w:rPr>
+          <w:lang w:val="en-US"/>
+        </w:rPr>
+        <w:tab/>
+      </w:r>
+      <w:r>
+        <w:rPr>
+          <w:lang w:val="en-US"/>
+        </w:rPr>
+        <w:tab/>
+      </w:r>
+      <w:r>
+        <w:rPr>
+          <w:lang w:val="en-US"/>
+        </w:rPr>
+        <w:tab/>
+      </w:r>
+      <w:r>
+        <w:rPr>
+          <w:lang w:val="en-US"/>
+        </w:rPr>
+        <w:tab/>
+      </w:r>
+      <w:r>
+        <w:rPr>
+          <w:lang w:val="en-US"/>
+        </w:rPr>
+        <w:t>&lt;nickname&gt;a&lt;/nickname&gt;</w:t>
+      </w:r>
+    </w:p>
+    <w:p>
+      <w:pPr>
+        <w:ind w:left="360"/>
+        <w:rPr>
+          <w:lang w:val="en-US"/>
+        </w:rPr>
+      </w:pPr>
+      <w:r>
+        <w:rPr>
+          <w:lang w:val="en-US"/>
+        </w:rPr>
+        <w:tab/>
+      </w:r>
+      <w:r>
+        <w:rPr>
+          <w:lang w:val="en-US"/>
+        </w:rPr>
+        <w:tab/>
+      </w:r>
+      <w:r>
+        <w:rPr>
+          <w:lang w:val="en-US"/>
+        </w:rPr>
+        <w:tab/>
+      </w:r>
+      <w:r>
+        <w:rPr>
+          <w:lang w:val="en-US"/>
+        </w:rPr>
+        <w:tab/>
+      </w:r>
+      <w:r>
+        <w:rPr>
+          <w:lang w:val="en-US"/>
+        </w:rPr>
+        <w:t>&lt;rating&gt;1000&lt;/rating&gt;</w:t>
+      </w:r>
+    </w:p>
+    <w:p>
+      <w:pPr>
+        <w:ind w:left="360"/>
+        <w:rPr>
+          <w:lang w:val="en-US"/>
+        </w:rPr>
+      </w:pPr>
+      <w:r>
+        <w:rPr>
+          <w:lang w:val="en-US"/>
+        </w:rPr>
+        <w:tab/>
+      </w:r>
+      <w:r>
+        <w:rPr>
+          <w:lang w:val="en-US"/>
+        </w:rPr>
+        <w:tab/>
+      </w:r>
+      <w:r>
+        <w:rPr>
+          <w:lang w:val="en-US"/>
+        </w:rPr>
+        <w:tab/>
+      </w:r>
+      <w:r>
+        <w:rPr>
+          <w:lang w:val="en-US"/>
+        </w:rPr>
+        <w:t>&lt;/captain&gt;</w:t>
+      </w:r>
+    </w:p>
+    <w:p>
+      <w:pPr>
+        <w:ind w:left="360"/>
+        <w:rPr>
+          <w:lang w:val="en-US"/>
+        </w:rPr>
+      </w:pPr>
+      <w:r>
+        <w:rPr>
+          <w:lang w:val="en-US"/>
+        </w:rPr>
+        <w:tab/>
+      </w:r>
+      <w:r>
+        <w:rPr>
+          <w:lang w:val="en-US"/>
+        </w:rPr>
+        <w:tab/>
+      </w:r>
+      <w:r>
+        <w:rPr>
+          <w:lang w:val="en-US"/>
+        </w:rPr>
+        <w:t>&lt;/team&gt;</w:t>
+      </w:r>
+    </w:p>
+    <w:p>
+      <w:pPr>
+        <w:ind w:left="360"/>
+        <w:rPr>
+          <w:lang w:val="en-US"/>
+        </w:rPr>
+      </w:pPr>
+      <w:r>
+        <w:rPr>
+          <w:lang w:val="en-US"/>
+        </w:rPr>
+        <w:tab/>
+        <w:t>&lt;/teams&gt;</w:t>
+      </w:r>
+    </w:p>
+    <w:p>
+      <w:pPr>
+        <w:pStyle w:val="Odstavecseseznamem"/>
+        <w:numPr>
+          <w:ilvl w:val="0"/>
+          <w:numId w:val="6"/>
+        </w:numPr>
+        <w:rPr>
+          <w:lang w:val="en-US"/>
+        </w:rPr>
+      </w:pPr>
+      <w:proofErr w:type="spellStart"/>
+      <w:r>
+        <w:rPr>
+          <w:lang w:val="en-US"/>
+        </w:rPr>
+        <w:t>Zavřeme</w:t>
+      </w:r>
+      <w:proofErr w:type="spellEnd"/>
+      <w:r>
+        <w:rPr>
+          <w:lang w:val="en-US"/>
+        </w:rPr>
+        <w:t xml:space="preserve"> a </w:t>
+      </w:r>
+      <w:proofErr w:type="spellStart"/>
+      <w:r>
+        <w:rPr>
+          <w:lang w:val="en-US"/>
+        </w:rPr>
+        <w:t>delakokujeme</w:t>
+      </w:r>
+      <w:proofErr w:type="spellEnd"/>
+      <w:r>
+        <w:rPr>
+          <w:lang w:val="en-US"/>
+        </w:rPr>
+        <w:t xml:space="preserve"> cursor a </w:t>
+      </w:r>
+      <w:proofErr w:type="spellStart"/>
+      <w:r>
+        <w:rPr>
+          <w:lang w:val="en-US"/>
+        </w:rPr>
+        <w:t>přidáme</w:t>
+      </w:r>
+      <w:proofErr w:type="spellEnd"/>
+      <w:r>
+        <w:rPr>
+          <w:lang w:val="en-US"/>
+        </w:rPr>
+        <w:t xml:space="preserve"> do @ret </w:t>
+      </w:r>
+      <w:proofErr w:type="spellStart"/>
+      <w:r>
+        <w:rPr>
+          <w:lang w:val="en-US"/>
+        </w:rPr>
+        <w:t>ukončující</w:t>
+      </w:r>
+      <w:proofErr w:type="spellEnd"/>
+      <w:r>
+        <w:rPr>
+          <w:lang w:val="en-US"/>
+        </w:rPr>
+        <w:t xml:space="preserve"> </w:t>
+      </w:r>
+      <w:proofErr w:type="spellStart"/>
+      <w:r>
+        <w:rPr>
+          <w:lang w:val="en-US"/>
+        </w:rPr>
+        <w:t>značku</w:t>
+      </w:r>
+      <w:proofErr w:type="spellEnd"/>
+      <w:r>
+        <w:rPr>
+          <w:lang w:val="en-US"/>
+        </w:rPr>
+        <w:t xml:space="preserve"> </w:t>
+      </w:r>
+      <w:r>
+        <w:rPr>
+          <w:lang w:val="en-US"/>
+        </w:rPr>
+        <w:t>&lt;/player&gt;</w:t>
+      </w:r>
+    </w:p>
+    <w:p>
+      <w:pPr>
+        <w:pStyle w:val="Odstavecseseznamem"/>
+        <w:numPr>
+          <w:ilvl w:val="0"/>
+          <w:numId w:val="6"/>
+        </w:numPr>
+        <w:rPr>
+          <w:lang w:val="en-US"/>
+        </w:rPr>
+      </w:pPr>
+      <w:proofErr w:type="spellStart"/>
+      <w:r>
+        <w:rPr>
+          <w:lang w:val="en-US"/>
+        </w:rPr>
+        <w:t>Dropneme</w:t>
+      </w:r>
+      <w:proofErr w:type="spellEnd"/>
+      <w:r>
+        <w:rPr>
+          <w:lang w:val="en-US"/>
+        </w:rPr>
+        <w:t xml:space="preserve"> table </w:t>
+      </w:r>
+      <w:proofErr w:type="spellStart"/>
+      <w:r>
+        <w:rPr>
+          <w:lang w:val="en-US"/>
+        </w:rPr>
+        <w:t>TempTeams</w:t>
+      </w:r>
+      <w:proofErr w:type="spellEnd"/>
+    </w:p>
+    <w:p>
+      <w:pPr>
+        <w:ind w:left="360"/>
+        <w:rPr>
+          <w:lang w:val="en-US"/>
+        </w:rPr>
+      </w:pPr>
+    </w:p>
+    <w:p>
+      <w:pPr>
+        <w:ind w:left="360"/>
+        <w:rPr>
+          <w:lang w:val="en-US"/>
+        </w:rPr>
+      </w:pPr>
+      <w:proofErr w:type="spellStart"/>
+      <w:r>
+        <w:rPr>
+          <w:lang w:val="en-US"/>
+        </w:rPr>
+        <w:t>Pokud</w:t>
+      </w:r>
+      <w:proofErr w:type="spellEnd"/>
+      <w:r>
+        <w:rPr>
+          <w:lang w:val="en-US"/>
+        </w:rPr>
+        <w:t xml:space="preserve"> </w:t>
+      </w:r>
+      <w:proofErr w:type="spellStart"/>
+      <w:r>
+        <w:rPr>
+          <w:lang w:val="en-US"/>
+        </w:rPr>
+        <w:t>nastane</w:t>
+      </w:r>
+      <w:proofErr w:type="spellEnd"/>
+      <w:r>
+        <w:rPr>
+          <w:lang w:val="en-US"/>
+        </w:rPr>
+        <w:t xml:space="preserve"> exception, </w:t>
+      </w:r>
+      <w:proofErr w:type="spellStart"/>
+      <w:r>
+        <w:rPr>
+          <w:lang w:val="en-US"/>
+        </w:rPr>
+        <w:t>tak</w:t>
+      </w:r>
+      <w:proofErr w:type="spellEnd"/>
+      <w:r>
+        <w:rPr>
+          <w:lang w:val="en-US"/>
+        </w:rPr>
+        <w:t xml:space="preserve"> do @ret </w:t>
+      </w:r>
+      <w:proofErr w:type="spellStart"/>
+      <w:r>
+        <w:rPr>
+          <w:lang w:val="en-US"/>
+        </w:rPr>
+        <w:t>nastavíme</w:t>
+      </w:r>
+      <w:proofErr w:type="spellEnd"/>
+      <w:r>
+        <w:rPr>
+          <w:lang w:val="en-US"/>
+        </w:rPr>
+        <w:t xml:space="preserve"> “</w:t>
+      </w:r>
+      <w:proofErr w:type="gramStart"/>
+      <w:r>
+        <w:rPr>
+          <w:lang w:val="en-US"/>
+        </w:rPr>
+        <w:t>ERROR</w:t>
+      </w:r>
+      <w:proofErr w:type="gramEnd"/>
+      <w:r>
+        <w:rPr>
+          <w:lang w:val="en-US"/>
+        </w:rPr>
+        <w:t>”</w:t>
+      </w:r>
+    </w:p>
+    <w:p>
+      <w:r>
+        <w:br w:type="page"/>
+      </w:r>
+    </w:p>
+    <w:p/>
     <w:p>
       <w:pPr>
         <w:pStyle w:val="Nadpis1"/>
@@ -19963,11 +22031,15 @@
     </w:p>
     <w:p>
       <w:pPr>
-        <w:sectPr>
-          <w:pgSz w:w="11920" w:h="16850"/>
-          <w:pgMar w:top="1380" w:right="460" w:bottom="280" w:left="1200" w:header="708" w:footer="708" w:gutter="0"/>
-          <w:cols w:space="708"/>
-        </w:sectPr>
+        <w:pStyle w:val="Odstavecseseznamem"/>
+        <w:numPr>
+          <w:ilvl w:val="0"/>
+          <w:numId w:val="2"/>
+        </w:numPr>
+        <w:tabs>
+          <w:tab w:val="left" w:pos="819"/>
+        </w:tabs>
+        <w:ind w:left="819" w:hanging="358"/>
       </w:pPr>
     </w:p>
     <w:p>
@@ -19986,7 +22058,6 @@
         <w:rPr>
           <w:noProof/>
         </w:rPr>
-        <w:lastRenderedPageBreak/>
         <w:drawing>
           <wp:anchor distT="0" distB="0" distL="0" distR="0" simplePos="0" relativeHeight="487588864" behindDoc="1" locked="0" layoutInCell="1" allowOverlap="1" wp14:anchorId="79915C18" wp14:editId="5886F975">
             <wp:simplePos x="0" y="0"/>
@@ -20165,6 +22236,11 @@
       </w:pPr>
     </w:p>
     <w:p>
+      <w:r>
+        <w:br w:type="page"/>
+      </w:r>
+    </w:p>
+    <w:p>
       <w:pPr>
         <w:pStyle w:val="Zkladntext"/>
       </w:pPr>
@@ -20322,15 +22398,6 @@
     </w:p>
     <w:p>
       <w:pPr>
-        <w:sectPr>
-          <w:pgSz w:w="11920" w:h="16850"/>
-          <w:pgMar w:top="1380" w:right="460" w:bottom="280" w:left="1200" w:header="708" w:footer="708" w:gutter="0"/>
-          <w:cols w:space="708"/>
-        </w:sectPr>
-      </w:pPr>
-    </w:p>
-    <w:p>
-      <w:pPr>
         <w:pStyle w:val="Nadpis2"/>
         <w:numPr>
           <w:ilvl w:val="0"/>
@@ -20342,7 +22409,6 @@
         <w:ind w:left="820" w:hanging="359"/>
       </w:pPr>
       <w:r>
-        <w:lastRenderedPageBreak/>
         <w:t>Hlavní</w:t>
       </w:r>
       <w:r>
@@ -20493,6 +22559,31 @@
     <w:p>
       <w:pPr>
         <w:pStyle w:val="Zkladntext"/>
+      </w:pPr>
+    </w:p>
+    <w:p>
+      <w:pPr>
+        <w:pStyle w:val="Zkladntext"/>
+      </w:pPr>
+    </w:p>
+    <w:p>
+      <w:pPr>
+        <w:pStyle w:val="Zkladntext"/>
+      </w:pPr>
+    </w:p>
+    <w:p>
+      <w:pPr>
+        <w:pStyle w:val="Zkladntext"/>
+      </w:pPr>
+    </w:p>
+    <w:p>
+      <w:pPr>
+        <w:pStyle w:val="Zkladntext"/>
+      </w:pPr>
+    </w:p>
+    <w:p>
+      <w:pPr>
+        <w:pStyle w:val="Zkladntext"/>
         <w:spacing w:before="175"/>
       </w:pPr>
     </w:p>
@@ -20510,6 +22601,7 @@
         <w:ind w:left="820" w:hanging="359"/>
       </w:pPr>
       <w:r>
+        <w:lastRenderedPageBreak/>
         <w:t>Menu</w:t>
       </w:r>
       <w:r>
@@ -20695,15 +22787,6 @@
     </w:p>
     <w:p>
       <w:pPr>
-        <w:sectPr>
-          <w:pgSz w:w="11920" w:h="16850"/>
-          <w:pgMar w:top="1380" w:right="460" w:bottom="280" w:left="1200" w:header="708" w:footer="708" w:gutter="0"/>
-          <w:cols w:space="708"/>
-        </w:sectPr>
-      </w:pPr>
-    </w:p>
-    <w:p>
-      <w:pPr>
         <w:pStyle w:val="Nadpis2"/>
         <w:numPr>
           <w:ilvl w:val="0"/>
@@ -20718,7 +22801,6 @@
         <w:rPr>
           <w:noProof/>
         </w:rPr>
-        <w:lastRenderedPageBreak/>
         <w:drawing>
           <wp:anchor distT="0" distB="0" distL="0" distR="0" simplePos="0" relativeHeight="487589376" behindDoc="1" locked="0" layoutInCell="1" allowOverlap="1" wp14:anchorId="23566FB6" wp14:editId="46086984">
             <wp:simplePos x="0" y="0"/>
@@ -20864,6 +22946,18 @@
     </w:p>
     <w:p>
       <w:pPr>
+        <w:pStyle w:val="Zkladntext"/>
+        <w:spacing w:before="18"/>
+      </w:pPr>
+    </w:p>
+    <w:p>
+      <w:pPr>
+        <w:pStyle w:val="Zkladntext"/>
+        <w:spacing w:before="18"/>
+      </w:pPr>
+    </w:p>
+    <w:p>
+      <w:pPr>
         <w:pStyle w:val="Nadpis2"/>
         <w:numPr>
           <w:ilvl w:val="0"/>
@@ -20876,6 +22970,7 @@
         <w:ind w:left="820" w:hanging="359"/>
       </w:pPr>
       <w:r>
+        <w:lastRenderedPageBreak/>
         <w:t>Menu</w:t>
       </w:r>
       <w:r>
@@ -21091,11 +23186,8 @@
     </w:p>
     <w:p>
       <w:pPr>
-        <w:sectPr>
-          <w:pgSz w:w="11920" w:h="16850"/>
-          <w:pgMar w:top="1380" w:right="460" w:bottom="280" w:left="1200" w:header="708" w:footer="708" w:gutter="0"/>
-          <w:cols w:space="708"/>
-        </w:sectPr>
+        <w:pStyle w:val="Zkladntext"/>
+        <w:ind w:left="101" w:right="5251"/>
       </w:pPr>
     </w:p>
     <w:p>
@@ -21114,7 +23206,6 @@
         <w:rPr>
           <w:noProof/>
         </w:rPr>
-        <w:lastRenderedPageBreak/>
         <w:drawing>
           <wp:anchor distT="0" distB="0" distL="0" distR="0" simplePos="0" relativeHeight="487589888" behindDoc="1" locked="0" layoutInCell="1" allowOverlap="1" wp14:anchorId="6A8668D6" wp14:editId="4170BB39">
             <wp:simplePos x="0" y="0"/>
@@ -21272,6 +23363,11 @@
     <w:p>
       <w:pPr>
         <w:pStyle w:val="Zkladntext"/>
+      </w:pPr>
+    </w:p>
+    <w:p>
+      <w:pPr>
+        <w:pStyle w:val="Zkladntext"/>
         <w:spacing w:before="48"/>
       </w:pPr>
     </w:p>
@@ -21289,6 +23385,7 @@
         <w:ind w:left="820" w:hanging="359"/>
       </w:pPr>
       <w:r>
+        <w:lastRenderedPageBreak/>
         <w:t>Menu</w:t>
       </w:r>
       <w:r>
@@ -21565,15 +23662,6 @@
     </w:p>
     <w:p>
       <w:pPr>
-        <w:sectPr>
-          <w:pgSz w:w="11920" w:h="16850"/>
-          <w:pgMar w:top="1380" w:right="460" w:bottom="280" w:left="1200" w:header="708" w:footer="708" w:gutter="0"/>
-          <w:cols w:space="708"/>
-        </w:sectPr>
-      </w:pPr>
-    </w:p>
-    <w:p>
-      <w:pPr>
         <w:pStyle w:val="Nadpis2"/>
         <w:numPr>
           <w:ilvl w:val="0"/>
@@ -21588,7 +23676,6 @@
         <w:rPr>
           <w:noProof/>
         </w:rPr>
-        <w:lastRenderedPageBreak/>
         <w:drawing>
           <wp:anchor distT="0" distB="0" distL="0" distR="0" simplePos="0" relativeHeight="487590400" behindDoc="1" locked="0" layoutInCell="1" allowOverlap="1" wp14:anchorId="79E41A30" wp14:editId="3ECDADFB">
             <wp:simplePos x="0" y="0"/>
@@ -21754,6 +23841,18 @@
     </w:p>
     <w:p>
       <w:pPr>
+        <w:pStyle w:val="Zkladntext"/>
+        <w:spacing w:before="76"/>
+      </w:pPr>
+    </w:p>
+    <w:p>
+      <w:pPr>
+        <w:pStyle w:val="Zkladntext"/>
+        <w:spacing w:before="76"/>
+      </w:pPr>
+    </w:p>
+    <w:p>
+      <w:pPr>
         <w:pStyle w:val="Nadpis2"/>
         <w:numPr>
           <w:ilvl w:val="0"/>
@@ -21766,6 +23865,7 @@
         <w:ind w:left="936" w:hanging="475"/>
       </w:pPr>
       <w:r>
+        <w:lastRenderedPageBreak/>
         <w:t>Vstup</w:t>
       </w:r>
       <w:r>
@@ -22004,6 +24104,95 @@
 <file path=word/numbering.xml><?xml version="1.0" encoding="utf-8"?>
 <w:numbering xmlns:wpc="http://schemas.microsoft.com/office/word/2010/wordprocessingCanvas" xmlns:cx="http://schemas.microsoft.com/office/drawing/2014/chartex" xmlns:cx1="http://schemas.microsoft.com/office/drawing/2015/9/8/chartex" xmlns:cx2="http://schemas.microsoft.com/office/drawing/2015/10/21/chartex" xmlns:cx3="http://schemas.microsoft.com/office/drawing/2016/5/9/chartex" xmlns:cx4="http://schemas.microsoft.com/office/drawing/2016/5/10/chartex" xmlns:cx5="http://schemas.microsoft.com/office/drawing/2016/5/11/chartex" xmlns:cx6="http://schemas.microsoft.com/office/drawing/2016/5/12/chartex" xmlns:cx7="http://schemas.microsoft.com/office/drawing/2016/5/13/chartex" xmlns:cx8="http://schemas.microsoft.com/office/drawing/2016/5/14/chartex" xmlns:mc="http://schemas.openxmlformats.org/markup-compatibility/2006" xmlns:aink="http://schemas.microsoft.com/office/drawing/2016/ink" xmlns:am3d="http://schemas.microsoft.com/office/drawing/2017/model3d" xmlns:o="urn:schemas-microsoft-com:office:office" xmlns:oel="http://schemas.microsoft.com/office/2019/extlst" xmlns:r="http://schemas.openxmlformats.org/officeDocument/2006/relationships" xmlns:m="http://schemas.openxmlformats.org/officeDocument/2006/math" xmlns:v="urn:schemas-microsoft-com:vml" xmlns:wp14="http://schemas.microsoft.com/office/word/2010/wordprocessingDrawing" xmlns:wp="http://schemas.openxmlformats.org/drawingml/2006/wordprocessingDrawing" xmlns:w10="urn:schemas-microsoft-com:office:word" xmlns:w="http://schemas.openxmlformats.org/wordprocessingml/2006/main" xmlns:w14="http://schemas.microsoft.com/office/word/2010/wordml" xmlns:w15="http://schemas.microsoft.com/office/word/2012/wordml" xmlns:w16cex="http://schemas.microsoft.com/office/word/2018/wordml/cex" xmlns:w16cid="http://schemas.microsoft.com/office/word/2016/wordml/cid" xmlns:w16="http://schemas.microsoft.com/office/word/2018/wordml" xmlns:w16sdtdh="http://schemas.microsoft.com/office/word/2020/wordml/sdtdatahash" xmlns:w16se="http://schemas.microsoft.com/office/word/2015/wordml/symex" xmlns:wpg="http://schemas.microsoft.com/office/word/2010/wordprocessingGroup" xmlns:wpi="http://schemas.microsoft.com/office/word/2010/wordprocessingInk" xmlns:wne="http://schemas.microsoft.com/office/word/2006/wordml" xmlns:wps="http://schemas.microsoft.com/office/word/2010/wordprocessingShape" mc:Ignorable="w14 w15 w16se w16cid w16 w16cex w16sdtdh wp14">
   <w:abstractNum w:abstractNumId="0" w15:restartNumberingAfterBreak="0">
+    <w:nsid w:val="065F1822"/>
+    <w:multiLevelType w:val="hybridMultilevel"/>
+    <w:tmpl w:val="C2001258"/>
+    <w:lvl w:ilvl="0" w:tplc="0405000F">
+      <w:start w:val="1"/>
+      <w:numFmt w:val="decimal"/>
+      <w:lvlText w:val="%1."/>
+      <w:lvlJc w:val="left"/>
+      <w:pPr>
+        <w:ind w:left="720" w:hanging="360"/>
+      </w:pPr>
+      <w:rPr>
+        <w:rFonts w:hint="default"/>
+      </w:rPr>
+    </w:lvl>
+    <w:lvl w:ilvl="1" w:tplc="04050019" w:tentative="1">
+      <w:start w:val="1"/>
+      <w:numFmt w:val="lowerLetter"/>
+      <w:lvlText w:val="%2."/>
+      <w:lvlJc w:val="left"/>
+      <w:pPr>
+        <w:ind w:left="1440" w:hanging="360"/>
+      </w:pPr>
+    </w:lvl>
+    <w:lvl w:ilvl="2" w:tplc="0405001B" w:tentative="1">
+      <w:start w:val="1"/>
+      <w:numFmt w:val="lowerRoman"/>
+      <w:lvlText w:val="%3."/>
+      <w:lvlJc w:val="right"/>
+      <w:pPr>
+        <w:ind w:left="2160" w:hanging="180"/>
+      </w:pPr>
+    </w:lvl>
+    <w:lvl w:ilvl="3" w:tplc="0405000F" w:tentative="1">
+      <w:start w:val="1"/>
+      <w:numFmt w:val="decimal"/>
+      <w:lvlText w:val="%4."/>
+      <w:lvlJc w:val="left"/>
+      <w:pPr>
+        <w:ind w:left="2880" w:hanging="360"/>
+      </w:pPr>
+    </w:lvl>
+    <w:lvl w:ilvl="4" w:tplc="04050019" w:tentative="1">
+      <w:start w:val="1"/>
+      <w:numFmt w:val="lowerLetter"/>
+      <w:lvlText w:val="%5."/>
+      <w:lvlJc w:val="left"/>
+      <w:pPr>
+        <w:ind w:left="3600" w:hanging="360"/>
+      </w:pPr>
+    </w:lvl>
+    <w:lvl w:ilvl="5" w:tplc="0405001B" w:tentative="1">
+      <w:start w:val="1"/>
+      <w:numFmt w:val="lowerRoman"/>
+      <w:lvlText w:val="%6."/>
+      <w:lvlJc w:val="right"/>
+      <w:pPr>
+        <w:ind w:left="4320" w:hanging="180"/>
+      </w:pPr>
+    </w:lvl>
+    <w:lvl w:ilvl="6" w:tplc="0405000F" w:tentative="1">
+      <w:start w:val="1"/>
+      <w:numFmt w:val="decimal"/>
+      <w:lvlText w:val="%7."/>
+      <w:lvlJc w:val="left"/>
+      <w:pPr>
+        <w:ind w:left="5040" w:hanging="360"/>
+      </w:pPr>
+    </w:lvl>
+    <w:lvl w:ilvl="7" w:tplc="04050019" w:tentative="1">
+      <w:start w:val="1"/>
+      <w:numFmt w:val="lowerLetter"/>
+      <w:lvlText w:val="%8."/>
+      <w:lvlJc w:val="left"/>
+      <w:pPr>
+        <w:ind w:left="5760" w:hanging="360"/>
+      </w:pPr>
+    </w:lvl>
+    <w:lvl w:ilvl="8" w:tplc="0405001B" w:tentative="1">
+      <w:start w:val="1"/>
+      <w:numFmt w:val="lowerRoman"/>
+      <w:lvlText w:val="%9."/>
+      <w:lvlJc w:val="right"/>
+      <w:pPr>
+        <w:ind w:left="6480" w:hanging="180"/>
+      </w:pPr>
+    </w:lvl>
+  </w:abstractNum>
+  <w:abstractNum w:abstractNumId="1" w15:restartNumberingAfterBreak="0">
     <w:nsid w:val="093E4A64"/>
     <w:multiLevelType w:val="multilevel"/>
     <w:tmpl w:val="5CD6E360"/>
@@ -22135,7 +24324,7 @@
       </w:rPr>
     </w:lvl>
   </w:abstractNum>
-  <w:abstractNum w:abstractNumId="1" w15:restartNumberingAfterBreak="0">
+  <w:abstractNum w:abstractNumId="2" w15:restartNumberingAfterBreak="0">
     <w:nsid w:val="19563B54"/>
     <w:multiLevelType w:val="multilevel"/>
     <w:tmpl w:val="9DBA95E0"/>
@@ -22266,7 +24455,7 @@
       </w:rPr>
     </w:lvl>
   </w:abstractNum>
-  <w:abstractNum w:abstractNumId="2" w15:restartNumberingAfterBreak="0">
+  <w:abstractNum w:abstractNumId="3" w15:restartNumberingAfterBreak="0">
     <w:nsid w:val="1EE3148E"/>
     <w:multiLevelType w:val="hybridMultilevel"/>
     <w:tmpl w:val="90FA7098"/>
@@ -22388,7 +24577,7 @@
       </w:rPr>
     </w:lvl>
   </w:abstractNum>
-  <w:abstractNum w:abstractNumId="3" w15:restartNumberingAfterBreak="0">
+  <w:abstractNum w:abstractNumId="4" w15:restartNumberingAfterBreak="0">
     <w:nsid w:val="42A443E3"/>
     <w:multiLevelType w:val="hybridMultilevel"/>
     <w:tmpl w:val="25BE3A58"/>
@@ -22510,7 +24699,7 @@
       </w:rPr>
     </w:lvl>
   </w:abstractNum>
-  <w:abstractNum w:abstractNumId="4" w15:restartNumberingAfterBreak="0">
+  <w:abstractNum w:abstractNumId="5" w15:restartNumberingAfterBreak="0">
     <w:nsid w:val="4EB7076A"/>
     <w:multiLevelType w:val="hybridMultilevel"/>
     <w:tmpl w:val="549C6566"/>
@@ -22633,19 +24822,22 @@
     </w:lvl>
   </w:abstractNum>
   <w:num w:numId="1" w16cid:durableId="775054846">
+    <w:abstractNumId w:val="4"/>
+  </w:num>
+  <w:num w:numId="2" w16cid:durableId="2095861624">
     <w:abstractNumId w:val="3"/>
   </w:num>
-  <w:num w:numId="2" w16cid:durableId="2095861624">
+  <w:num w:numId="3" w16cid:durableId="2102487884">
+    <w:abstractNumId w:val="1"/>
+  </w:num>
+  <w:num w:numId="4" w16cid:durableId="1762213405">
     <w:abstractNumId w:val="2"/>
   </w:num>
-  <w:num w:numId="3" w16cid:durableId="2102487884">
+  <w:num w:numId="5" w16cid:durableId="1220938572">
+    <w:abstractNumId w:val="5"/>
+  </w:num>
+  <w:num w:numId="6" w16cid:durableId="1553149336">
     <w:abstractNumId w:val="0"/>
-  </w:num>
-  <w:num w:numId="4" w16cid:durableId="1762213405">
-    <w:abstractNumId w:val="1"/>
-  </w:num>
-  <w:num w:numId="5" w16cid:durableId="1220938572">
-    <w:abstractNumId w:val="4"/>
   </w:num>
 </w:numbering>
 </file>

</xml_diff>